<commit_message>
comence a escribir el informe
</commit_message>
<xml_diff>
--- a/Informe/Informe.docx
+++ b/Informe/Informe.docx
@@ -1599,116 +1599,92 @@
         <w:rPr>
           <w:lang w:val="en-US"/>
         </w:rPr>
-        <w:t xml:space="preserve"> not all conference rooms are equal, for example, the dimensions of the room </w:t>
-      </w:r>
-      <w:r>
-        <w:rPr>
-          <w:lang w:val="en-US"/>
-        </w:rPr>
-        <w:t>and what the walls are made</w:t>
-      </w:r>
-      <w:r>
-        <w:rPr>
-          <w:lang w:val="en-US"/>
+        <w:t xml:space="preserve"> not all conference rooms are equal, for example, the dimensions of the room and what the walls are made of are factors that change the impulse response.  </w:t>
+      </w:r>
+    </w:p>
+    <w:p>
+      <w:pPr>
+        <w:pStyle w:val="Textoindependiente"/>
+      </w:pPr>
+      <w:proofErr w:type="spellStart"/>
+      <w:r>
+        <w:rPr>
+          <w:color w:val="FF0000"/>
+        </w:rPr>
+        <w:t>The</w:t>
+      </w:r>
+      <w:proofErr w:type="spellEnd"/>
+      <w:r>
+        <w:rPr>
+          <w:color w:val="FF0000"/>
         </w:rPr>
         <w:t xml:space="preserve"> </w:t>
       </w:r>
-      <w:r>
-        <w:rPr>
-          <w:lang w:val="en-US"/>
-        </w:rPr>
-        <w:t>of</w:t>
-      </w:r>
-      <w:r>
-        <w:rPr>
-          <w:lang w:val="en-US"/>
-        </w:rPr>
-        <w:t xml:space="preserve"> are factors that change the impulse response.  </w:t>
+      <w:proofErr w:type="spellStart"/>
+      <w:r>
+        <w:rPr>
+          <w:color w:val="FF0000"/>
+        </w:rPr>
+        <w:t>formatter</w:t>
+      </w:r>
+      <w:proofErr w:type="spellEnd"/>
+      <w:r>
+        <w:rPr>
+          <w:color w:val="FF0000"/>
+        </w:rPr>
+        <w:t xml:space="preserve"> </w:t>
+      </w:r>
+      <w:proofErr w:type="spellStart"/>
+      <w:r>
+        <w:rPr>
+          <w:color w:val="FF0000"/>
+        </w:rPr>
+        <w:t>will</w:t>
+      </w:r>
+      <w:proofErr w:type="spellEnd"/>
+      <w:r>
+        <w:rPr>
+          <w:color w:val="FF0000"/>
+        </w:rPr>
+        <w:t xml:space="preserve"> </w:t>
+      </w:r>
+      <w:proofErr w:type="spellStart"/>
+      <w:r>
+        <w:rPr>
+          <w:color w:val="FF0000"/>
+        </w:rPr>
+        <w:t>need</w:t>
+      </w:r>
+      <w:proofErr w:type="spellEnd"/>
+      <w:r>
+        <w:rPr>
+          <w:color w:val="FF0000"/>
+        </w:rPr>
+        <w:t xml:space="preserve"> to create these components, incorporating the applicable criteria that follow.</w:t>
+      </w:r>
+    </w:p>
+    <w:p>
+      <w:pPr>
+        <w:pStyle w:val="Ttulo1"/>
+      </w:pPr>
+      <w:r>
+        <w:t>determine the conditions of the problem</w:t>
+      </w:r>
+    </w:p>
+    <w:p>
+      <w:pPr>
+        <w:pStyle w:val="Ttulo2"/>
+      </w:pPr>
+      <w:r>
+        <w:t xml:space="preserve">Selecting a </w:t>
+      </w:r>
+      <w:r>
+        <w:t>Conference room</w:t>
       </w:r>
     </w:p>
     <w:p>
       <w:pPr>
         <w:pStyle w:val="Textoindependiente"/>
-      </w:pPr>
-      <w:proofErr w:type="spellStart"/>
-      <w:r>
-        <w:rPr>
-          <w:color w:val="FF0000"/>
-        </w:rPr>
-        <w:t>The</w:t>
-      </w:r>
-      <w:proofErr w:type="spellEnd"/>
-      <w:r>
-        <w:rPr>
-          <w:color w:val="FF0000"/>
-        </w:rPr>
-        <w:t xml:space="preserve"> </w:t>
-      </w:r>
-      <w:proofErr w:type="spellStart"/>
-      <w:r>
-        <w:rPr>
-          <w:color w:val="FF0000"/>
-        </w:rPr>
-        <w:t>formatter</w:t>
-      </w:r>
-      <w:proofErr w:type="spellEnd"/>
-      <w:r>
-        <w:rPr>
-          <w:color w:val="FF0000"/>
-        </w:rPr>
-        <w:t xml:space="preserve"> </w:t>
-      </w:r>
-      <w:proofErr w:type="spellStart"/>
-      <w:r>
-        <w:rPr>
-          <w:color w:val="FF0000"/>
-        </w:rPr>
-        <w:t>will</w:t>
-      </w:r>
-      <w:proofErr w:type="spellEnd"/>
-      <w:r>
-        <w:rPr>
-          <w:color w:val="FF0000"/>
-        </w:rPr>
-        <w:t xml:space="preserve"> </w:t>
-      </w:r>
-      <w:proofErr w:type="spellStart"/>
-      <w:r>
-        <w:rPr>
-          <w:color w:val="FF0000"/>
-        </w:rPr>
-        <w:t>need</w:t>
-      </w:r>
-      <w:proofErr w:type="spellEnd"/>
-      <w:r>
-        <w:rPr>
-          <w:color w:val="FF0000"/>
-        </w:rPr>
-        <w:t xml:space="preserve"> to create these components, incorporating the applicable criteria that follow.</w:t>
-      </w:r>
-    </w:p>
-    <w:p>
-      <w:pPr>
-        <w:pStyle w:val="Ttulo1"/>
-      </w:pPr>
-      <w:r>
-        <w:t>determine the conditions of the problem</w:t>
-      </w:r>
-    </w:p>
-    <w:p>
-      <w:pPr>
-        <w:pStyle w:val="Ttulo2"/>
-      </w:pPr>
-      <w:r>
-        <w:t xml:space="preserve">Selecting a </w:t>
-      </w:r>
-      <w:r>
-        <w:t>Conference room</w:t>
-      </w:r>
-    </w:p>
-    <w:p>
-      <w:pPr>
-        <w:pStyle w:val="Textoindependiente"/>
         <w:rPr>
           <w:lang w:val="en-US"/>
         </w:rPr>
@@ -1723,7 +1699,21 @@
         <w:rPr>
           <w:lang w:val="en-US"/>
         </w:rPr>
-        <w:t xml:space="preserve">this paper is to make an adaptative filter that works on at least 99% of the time, but the key question is  how can </w:t>
+        <w:t xml:space="preserve">this paper is to make an adaptative filter that works on at least 99% of the time, but the key question </w:t>
+      </w:r>
+      <w:proofErr w:type="gramStart"/>
+      <w:r>
+        <w:rPr>
+          <w:lang w:val="en-US"/>
+        </w:rPr>
+        <w:t>is  how</w:t>
+      </w:r>
+      <w:proofErr w:type="gramEnd"/>
+      <w:r>
+        <w:rPr>
+          <w:lang w:val="en-US"/>
+        </w:rPr>
+        <w:t xml:space="preserve"> can </w:t>
       </w:r>
       <w:r>
         <w:rPr>
@@ -1738,14 +1728,12 @@
         </w:rPr>
         <w:t xml:space="preserve"> guarantee that is </w:t>
       </w:r>
-      <w:proofErr w:type="spellStart"/>
-      <w:r>
-        <w:rPr>
-          <w:lang w:val="en-US"/>
-        </w:rPr>
-        <w:t>gonna</w:t>
-      </w:r>
-      <w:proofErr w:type="spellEnd"/>
+      <w:r>
+        <w:rPr>
+          <w:lang w:val="en-US"/>
+        </w:rPr>
+        <w:t>going to</w:t>
+      </w:r>
       <w:r>
         <w:rPr>
           <w:lang w:val="en-US"/>
@@ -1791,7 +1779,7 @@
       </w:pPr>
       <w:r>
         <w:rPr>
-          <w:lang w:val="es-AR"/>
+          <w:lang w:val="en-US"/>
         </w:rPr>
         <w:tab/>
       </w:r>
@@ -1860,18 +1848,350 @@
         <w:pStyle w:val="Ttulo2"/>
       </w:pPr>
       <w:r>
-        <w:t>Maintaining the Integrity of the Specifications</w:t>
+        <w:t>Selecting the adaptative filter</w:t>
       </w:r>
     </w:p>
     <w:p>
       <w:pPr>
         <w:pStyle w:val="Textoindependiente"/>
-      </w:pPr>
-      <w:r>
-        <w:t xml:space="preserve">The template is used to format your paper and style the text. All margins, column widths, line spaces, and text fonts are prescribed; please do not alter them. You may note peculiarities. For example, the head margin in this template measures proportionately more than is customary. This measurement and others are deliberate, using specifications </w:t>
-      </w:r>
-      <w:r>
-        <w:t>that anticipate your paper as one part of the entire proceedings, and not as an independent document. Please do not revise any of the current designations.</w:t>
+        <w:rPr>
+          <w:lang w:val="en-US"/>
+        </w:rPr>
+      </w:pPr>
+      <w:r>
+        <w:rPr>
+          <w:lang w:val="en-US"/>
+        </w:rPr>
+        <w:t xml:space="preserve">To determine which adaptative filter is the best, we </w:t>
+      </w:r>
+      <w:proofErr w:type="gramStart"/>
+      <w:r>
+        <w:rPr>
+          <w:lang w:val="en-US"/>
+        </w:rPr>
+        <w:t>have to</w:t>
+      </w:r>
+      <w:proofErr w:type="gramEnd"/>
+      <w:r>
+        <w:rPr>
+          <w:lang w:val="en-US"/>
+        </w:rPr>
+        <w:t xml:space="preserve"> define our inputs and outputs. The signal we send is recorded by a microphone which has several acoustic paths and introduces the echo generated by the room and all kind of things inside it. The signal we receive is the voice of the other person we want to communicate with. </w:t>
+      </w:r>
+    </w:p>
+    <w:p>
+      <w:pPr>
+        <w:pStyle w:val="Textoindependiente"/>
+      </w:pPr>
+      <w:r>
+        <w:rPr>
+          <w:lang w:val="en-US"/>
+        </w:rPr>
+        <w:t xml:space="preserve">The sound is played by a speaker, which has some </w:t>
+      </w:r>
+      <w:r>
+        <w:rPr>
+          <w:lang w:val="en-US"/>
+        </w:rPr>
+        <w:t>non-</w:t>
+      </w:r>
+      <w:r>
+        <w:rPr>
+          <w:lang w:val="en-US"/>
+        </w:rPr>
+        <w:t>linearities</w:t>
+      </w:r>
+      <w:r>
+        <w:rPr>
+          <w:lang w:val="en-US"/>
+        </w:rPr>
+        <w:t xml:space="preserve"> and can contribute to the input of the microphone.</w:t>
+      </w:r>
+      <w:r>
+        <w:t xml:space="preserve"> </w:t>
+      </w:r>
+    </w:p>
+    <w:p>
+      <w:pPr>
+        <w:pStyle w:val="Textoindependiente"/>
+        <w:rPr>
+          <w:lang w:val="en-US"/>
+        </w:rPr>
+      </w:pPr>
+      <w:r>
+        <w:rPr>
+          <w:lang w:val="en-US"/>
+        </w:rPr>
+        <w:t>Wh</w:t>
+      </w:r>
+      <w:r>
+        <w:rPr>
+          <w:lang w:val="en-US"/>
+        </w:rPr>
+        <w:t>at we want intuitively is to filter the echoes inside the microphone in order to send my voice to the other person.</w:t>
+      </w:r>
+    </w:p>
+    <w:p>
+      <w:pPr>
+        <w:pStyle w:val="Textoindependiente"/>
+        <w:rPr>
+          <w:lang w:val="en-US"/>
+        </w:rPr>
+      </w:pPr>
+      <w:r>
+        <w:rPr>
+          <w:lang w:val="en-US"/>
+        </w:rPr>
+        <w:t>Up to now, we have two signals:</w:t>
+      </w:r>
+    </w:p>
+    <w:p>
+      <w:pPr>
+        <w:pStyle w:val="Textoindependiente"/>
+        <w:rPr>
+          <w:lang w:val="en-US"/>
+        </w:rPr>
+      </w:pPr>
+      <w:r>
+        <w:rPr>
+          <w:lang w:val="en-US"/>
+        </w:rPr>
+        <w:t>-Receive</w:t>
+      </w:r>
+      <w:r>
+        <w:rPr>
+          <w:lang w:val="en-US"/>
+        </w:rPr>
+        <w:t>d signal (voice of the other person)</w:t>
+      </w:r>
+    </w:p>
+    <w:p>
+      <w:pPr>
+        <w:pStyle w:val="Textoindependiente"/>
+        <w:rPr>
+          <w:lang w:val="en-US"/>
+        </w:rPr>
+      </w:pPr>
+      <w:r>
+        <w:rPr>
+          <w:lang w:val="en-US"/>
+        </w:rPr>
+        <w:t>-Microphone recording</w:t>
+      </w:r>
+    </w:p>
+    <w:p>
+      <w:pPr>
+        <w:pStyle w:val="Textoindependiente"/>
+        <w:ind w:firstLine="0pt"/>
+        <w:rPr>
+          <w:lang w:val="en-US"/>
+        </w:rPr>
+      </w:pPr>
+      <w:r>
+        <w:rPr>
+          <w:lang w:val="en-US"/>
+        </w:rPr>
+        <w:t>Of those signals we want to obtain our voice, and that is the component that is in microphone recording but not in received signal. We must remember that the microphone also receives the received signal as an input.</w:t>
+      </w:r>
+    </w:p>
+    <w:p>
+      <w:pPr>
+        <w:pStyle w:val="Textoindependiente"/>
+        <w:ind w:firstLine="0pt"/>
+        <w:rPr>
+          <w:lang w:val="en-US"/>
+        </w:rPr>
+      </w:pPr>
+      <w:r>
+        <w:rPr>
+          <w:lang w:val="en-US"/>
+        </w:rPr>
+        <w:t>-Received signal: voice1</w:t>
+      </w:r>
+    </w:p>
+    <w:p>
+      <w:pPr>
+        <w:pStyle w:val="Textoindependiente"/>
+        <w:ind w:firstLine="0pt"/>
+        <w:rPr>
+          <w:lang w:val="en-US"/>
+        </w:rPr>
+      </w:pPr>
+      <w:r>
+        <w:rPr>
+          <w:lang w:val="en-US"/>
+        </w:rPr>
+        <w:t>-Microphone recording: voice1+echoesofvoice1+voice2</w:t>
+      </w:r>
+    </w:p>
+    <w:p>
+      <w:pPr>
+        <w:pStyle w:val="Textoindependiente"/>
+        <w:ind w:firstLine="0pt"/>
+        <w:rPr>
+          <w:u w:val="single"/>
+          <w:lang w:val="en-US"/>
+        </w:rPr>
+      </w:pPr>
+      <w:r>
+        <w:rPr>
+          <w:lang w:val="en-US"/>
+        </w:rPr>
+        <w:t xml:space="preserve">If </w:t>
+      </w:r>
+      <w:r>
+        <w:rPr>
+          <w:u w:val="single"/>
+          <w:lang w:val="en-US"/>
+        </w:rPr>
+        <w:t>somehow</w:t>
+      </w:r>
+      <w:r>
+        <w:rPr>
+          <w:lang w:val="en-US"/>
+        </w:rPr>
+        <w:t>, we</w:t>
+      </w:r>
+      <w:r>
+        <w:rPr>
+          <w:lang w:val="en-US"/>
+        </w:rPr>
+        <w:t xml:space="preserve"> got</w:t>
+      </w:r>
+      <w:r>
+        <w:rPr>
+          <w:lang w:val="en-US"/>
+        </w:rPr>
+        <w:t xml:space="preserve"> the part that has minimum correlation between Received</w:t>
+      </w:r>
+      <w:r>
+        <w:rPr>
+          <w:lang w:val="en-US"/>
+        </w:rPr>
+        <w:t xml:space="preserve"> </w:t>
+      </w:r>
+      <w:r>
+        <w:rPr>
+          <w:lang w:val="en-US"/>
+        </w:rPr>
+        <w:t>signal and Microphone recording we would obtain voice2.</w:t>
+      </w:r>
+      <w:r>
+        <w:rPr>
+          <w:lang w:val="en-US"/>
+        </w:rPr>
+        <w:t xml:space="preserve"> </w:t>
+      </w:r>
+      <w:r>
+        <w:rPr>
+          <w:color w:val="FF0000"/>
+          <w:lang w:val="en-US"/>
+        </w:rPr>
+        <w:t xml:space="preserve">That </w:t>
+      </w:r>
+      <w:r>
+        <w:rPr>
+          <w:color w:val="FF0000"/>
+          <w:u w:val="single"/>
+          <w:lang w:val="en-US"/>
+        </w:rPr>
+        <w:t>is</w:t>
+      </w:r>
+      <w:r>
+        <w:rPr>
+          <w:color w:val="FF0000"/>
+          <w:lang w:val="en-US"/>
+        </w:rPr>
+        <w:t xml:space="preserve"> assuming </w:t>
+      </w:r>
+      <w:proofErr w:type="spellStart"/>
+      <w:r>
+        <w:rPr>
+          <w:color w:val="FF0000"/>
+          <w:lang w:val="en-US"/>
+        </w:rPr>
+        <w:t>blablabla</w:t>
+      </w:r>
+      <w:proofErr w:type="spellEnd"/>
+    </w:p>
+    <w:p>
+      <w:pPr>
+        <w:pStyle w:val="Textoindependiente"/>
+        <w:ind w:firstLine="0pt"/>
+        <w:rPr>
+          <w:lang w:val="en-US"/>
+        </w:rPr>
+      </w:pPr>
+      <w:r>
+        <w:rPr>
+          <w:lang w:val="en-US"/>
+        </w:rPr>
+        <w:tab/>
+        <w:t>This leads us to one of the classic adaptative filter schemes which is Adaptative Echo Cancellation.</w:t>
+      </w:r>
+    </w:p>
+    <w:p>
+      <w:pPr>
+        <w:pStyle w:val="Textoindependiente"/>
+        <w:ind w:firstLine="0pt"/>
+        <w:jc w:val="center"/>
+        <w:rPr>
+          <w:lang w:val="en-US"/>
+        </w:rPr>
+      </w:pPr>
+      <w:r>
+        <w:rPr>
+          <w:noProof/>
+          <w:lang w:val="en-US"/>
+        </w:rPr>
+        <w:drawing>
+          <wp:inline distT="0" distB="0" distL="0" distR="0" wp14:anchorId="67EE313C" wp14:editId="67BFEEF2">
+            <wp:extent cx="2819400" cy="1809984"/>
+            <wp:effectExtent l="0" t="0" r="0" b="0"/>
+            <wp:docPr id="3" name="Imagen 3"/>
+            <wp:cNvGraphicFramePr>
+              <a:graphicFrameLocks xmlns:a="http://purl.oclc.org/ooxml/drawingml/main" noChangeAspect="1"/>
+            </wp:cNvGraphicFramePr>
+            <a:graphic xmlns:a="http://purl.oclc.org/ooxml/drawingml/main">
+              <a:graphicData uri="http://purl.oclc.org/ooxml/drawingml/picture">
+                <pic:pic xmlns:pic="http://purl.oclc.org/ooxml/drawingml/picture">
+                  <pic:nvPicPr>
+                    <pic:cNvPr id="0" name="Picture 2"/>
+                    <pic:cNvPicPr>
+                      <a:picLocks noChangeAspect="1" noChangeArrowheads="1"/>
+                    </pic:cNvPicPr>
+                  </pic:nvPicPr>
+                  <pic:blipFill>
+                    <a:blip r:embed="rId10">
+                      <a:extLst>
+                        <a:ext uri="{28A0092B-C50C-407E-A947-70E740481C1C}">
+                          <a14:useLocalDpi xmlns:a14="http://schemas.microsoft.com/office/drawing/2010/main" val="0"/>
+                        </a:ext>
+                      </a:extLst>
+                    </a:blip>
+                    <a:srcRect/>
+                    <a:stretch>
+                      <a:fillRect/>
+                    </a:stretch>
+                  </pic:blipFill>
+                  <pic:spPr bwMode="auto">
+                    <a:xfrm>
+                      <a:off x="0" y="0"/>
+                      <a:ext cx="2904488" cy="1864608"/>
+                    </a:xfrm>
+                    <a:prstGeom prst="rect">
+                      <a:avLst/>
+                    </a:prstGeom>
+                    <a:noFill/>
+                    <a:ln>
+                      <a:noFill/>
+                    </a:ln>
+                  </pic:spPr>
+                </pic:pic>
+              </a:graphicData>
+            </a:graphic>
+          </wp:inline>
+        </w:drawing>
       </w:r>
     </w:p>
     <w:p>
@@ -1892,17 +2212,19 @@
       <w:pPr>
         <w:pStyle w:val="Textoindependiente"/>
         <w:rPr>
-          <w:lang w:val="en-US"/>
-        </w:rPr>
-      </w:pPr>
-      <w:r>
-        <w:t>Before</w:t>
-      </w:r>
-      <w:r>
-        <w:t xml:space="preserve"> you begin to format your paper, first write and save the content as a separate text file. </w:t>
-      </w:r>
-      <w:r>
-        <w:rPr>
+          <w:color w:val="FF0000"/>
+          <w:lang w:val="en-US"/>
+        </w:rPr>
+      </w:pPr>
+      <w:r>
+        <w:rPr>
+          <w:color w:val="FF0000"/>
+        </w:rPr>
+        <w:t xml:space="preserve">Before you begin to format your paper, first write and save the content as a separate text file. </w:t>
+      </w:r>
+      <w:r>
+        <w:rPr>
+          <w:color w:val="FF0000"/>
           <w:lang w:val="en-US"/>
         </w:rPr>
         <w:t>Complete all content and organizational editing before formatting. Please note sections A-D below for more information on proofreading, spelling and grammar.</w:t>
@@ -1911,185 +2233,393 @@
     <w:p>
       <w:pPr>
         <w:pStyle w:val="Textoindependiente"/>
-      </w:pPr>
-      <w:r>
-        <w:t>Keep your text and graphic files separate until after the text has been formatted and styled. Do not use hard tabs, and limit use of hard returns to only one return at the end of a paragraph. Do not add any kind of pagination anywhere in the paper. Do not number text heads-the template will do that for you.</w:t>
+        <w:rPr>
+          <w:color w:val="FF0000"/>
+        </w:rPr>
+      </w:pPr>
+      <w:r>
+        <w:rPr>
+          <w:color w:val="FF0000"/>
+        </w:rPr>
+        <w:lastRenderedPageBreak/>
+        <w:t xml:space="preserve">Keep your text and graphic files separate until after the text has been formatted and styled. Do not use hard </w:t>
+      </w:r>
+      <w:proofErr w:type="spellStart"/>
+      <w:r>
+        <w:rPr>
+          <w:color w:val="FF0000"/>
+        </w:rPr>
+        <w:t>tabs</w:t>
+      </w:r>
+      <w:proofErr w:type="spellEnd"/>
+      <w:r>
+        <w:rPr>
+          <w:color w:val="FF0000"/>
+        </w:rPr>
+        <w:t xml:space="preserve">, and </w:t>
+      </w:r>
+      <w:proofErr w:type="spellStart"/>
+      <w:r>
+        <w:rPr>
+          <w:color w:val="FF0000"/>
+        </w:rPr>
+        <w:t>limit</w:t>
+      </w:r>
+      <w:proofErr w:type="spellEnd"/>
+      <w:r>
+        <w:rPr>
+          <w:color w:val="FF0000"/>
+        </w:rPr>
+        <w:t xml:space="preserve"> use </w:t>
+      </w:r>
+      <w:proofErr w:type="spellStart"/>
+      <w:r>
+        <w:rPr>
+          <w:color w:val="FF0000"/>
+        </w:rPr>
+        <w:t>of</w:t>
+      </w:r>
+      <w:proofErr w:type="spellEnd"/>
+      <w:r>
+        <w:rPr>
+          <w:color w:val="FF0000"/>
+        </w:rPr>
+        <w:t xml:space="preserve"> </w:t>
+      </w:r>
+      <w:proofErr w:type="spellStart"/>
+      <w:r>
+        <w:rPr>
+          <w:color w:val="FF0000"/>
+        </w:rPr>
+        <w:t>hard</w:t>
+      </w:r>
+      <w:proofErr w:type="spellEnd"/>
+      <w:r>
+        <w:rPr>
+          <w:color w:val="FF0000"/>
+        </w:rPr>
+        <w:t xml:space="preserve"> </w:t>
+      </w:r>
+      <w:proofErr w:type="spellStart"/>
+      <w:r>
+        <w:rPr>
+          <w:color w:val="FF0000"/>
+        </w:rPr>
+        <w:t>returns</w:t>
+      </w:r>
+      <w:proofErr w:type="spellEnd"/>
+      <w:r>
+        <w:rPr>
+          <w:color w:val="FF0000"/>
+        </w:rPr>
+        <w:t xml:space="preserve"> to only one return at the end of a paragraph. Do not add any kind of pagination anywhere in the paper. Do not number text heads-the template will do that for you.</w:t>
       </w:r>
     </w:p>
     <w:p>
       <w:pPr>
         <w:pStyle w:val="Ttulo2"/>
-      </w:pPr>
-      <w:r>
-        <w:t>Abbreviations</w:t>
-      </w:r>
-      <w:r>
-        <w:t xml:space="preserve"> and Acronyms</w:t>
+        <w:rPr>
+          <w:color w:val="FF0000"/>
+        </w:rPr>
+      </w:pPr>
+      <w:r>
+        <w:rPr>
+          <w:color w:val="FF0000"/>
+        </w:rPr>
+        <w:t>Abbreviations and Acronyms</w:t>
       </w:r>
     </w:p>
     <w:p>
       <w:pPr>
         <w:pStyle w:val="Textoindependiente"/>
-      </w:pPr>
-      <w:r>
+        <w:rPr>
+          <w:color w:val="FF0000"/>
+        </w:rPr>
+      </w:pPr>
+      <w:r>
+        <w:rPr>
+          <w:color w:val="FF0000"/>
+        </w:rPr>
         <w:t xml:space="preserve">Define abbreviations and acronyms the first time they are used in the text, even after they have been defined in the abstract. Abbreviations such as IEEE, SI, MKS, CGS, </w:t>
       </w:r>
       <w:proofErr w:type="spellStart"/>
       <w:r>
+        <w:rPr>
+          <w:color w:val="FF0000"/>
+        </w:rPr>
         <w:t>sc</w:t>
       </w:r>
       <w:proofErr w:type="spellEnd"/>
       <w:r>
+        <w:rPr>
+          <w:color w:val="FF0000"/>
+        </w:rPr>
         <w:t xml:space="preserve">, </w:t>
       </w:r>
       <w:proofErr w:type="spellStart"/>
       <w:r>
+        <w:rPr>
+          <w:color w:val="FF0000"/>
+        </w:rPr>
         <w:t>dc</w:t>
       </w:r>
       <w:proofErr w:type="spellEnd"/>
       <w:r>
+        <w:rPr>
+          <w:color w:val="FF0000"/>
+        </w:rPr>
         <w:t xml:space="preserve">, and </w:t>
       </w:r>
       <w:proofErr w:type="spellStart"/>
       <w:r>
+        <w:rPr>
+          <w:color w:val="FF0000"/>
+        </w:rPr>
         <w:t>rms</w:t>
       </w:r>
       <w:proofErr w:type="spellEnd"/>
       <w:r>
+        <w:rPr>
+          <w:color w:val="FF0000"/>
+        </w:rPr>
         <w:t xml:space="preserve"> do not have to be defined. Do not use abbreviations in the title or heads unless they are unavoidable.</w:t>
       </w:r>
     </w:p>
     <w:p>
       <w:pPr>
         <w:pStyle w:val="Ttulo2"/>
-      </w:pPr>
-      <w:r>
+        <w:rPr>
+          <w:color w:val="FF0000"/>
+        </w:rPr>
+      </w:pPr>
+      <w:r>
+        <w:rPr>
+          <w:color w:val="FF0000"/>
+        </w:rPr>
         <w:t>Units</w:t>
       </w:r>
     </w:p>
     <w:p>
       <w:pPr>
         <w:pStyle w:val="bulletlist"/>
-      </w:pPr>
-      <w:r>
-        <w:t xml:space="preserve">Use </w:t>
-      </w:r>
-      <w:r>
-        <w:t>either</w:t>
-      </w:r>
-      <w:r>
-        <w:t xml:space="preserve"> SI (MKS) or CGS as primary units. (SI units are encouraged.) English units may be used as secondary units (in parentheses). An exception would be the use of English units as identifiers in trade, such as “3.5-inch disk drive”.</w:t>
+        <w:rPr>
+          <w:color w:val="FF0000"/>
+        </w:rPr>
+      </w:pPr>
+      <w:r>
+        <w:rPr>
+          <w:color w:val="FF0000"/>
+        </w:rPr>
+        <w:t>Use either SI (MKS) or CGS as primary units. (SI units are encouraged.) English units may be used as secondary units (in parentheses). An exception would be the use of English units as identifiers in trade, such as “3.5-inch disk drive”.</w:t>
       </w:r>
     </w:p>
     <w:p>
       <w:pPr>
         <w:pStyle w:val="bulletlist"/>
-      </w:pPr>
-      <w:r>
+        <w:rPr>
+          <w:color w:val="FF0000"/>
+        </w:rPr>
+      </w:pPr>
+      <w:r>
+        <w:rPr>
+          <w:color w:val="FF0000"/>
+        </w:rPr>
         <w:t xml:space="preserve">Avoid combining SI and CGS units, such as current in amperes and </w:t>
       </w:r>
       <w:proofErr w:type="spellStart"/>
       <w:r>
+        <w:rPr>
+          <w:color w:val="FF0000"/>
+        </w:rPr>
         <w:t>magnetic</w:t>
       </w:r>
       <w:proofErr w:type="spellEnd"/>
       <w:r>
+        <w:rPr>
+          <w:color w:val="FF0000"/>
+        </w:rPr>
         <w:t xml:space="preserve"> </w:t>
       </w:r>
       <w:proofErr w:type="spellStart"/>
       <w:r>
+        <w:rPr>
+          <w:color w:val="FF0000"/>
+        </w:rPr>
         <w:t>field</w:t>
       </w:r>
       <w:proofErr w:type="spellEnd"/>
       <w:r>
+        <w:rPr>
+          <w:color w:val="FF0000"/>
+        </w:rPr>
         <w:t xml:space="preserve"> in </w:t>
       </w:r>
       <w:proofErr w:type="spellStart"/>
       <w:r>
+        <w:rPr>
+          <w:color w:val="FF0000"/>
+        </w:rPr>
         <w:t>oersteds</w:t>
       </w:r>
       <w:proofErr w:type="spellEnd"/>
       <w:r>
+        <w:rPr>
+          <w:color w:val="FF0000"/>
+        </w:rPr>
         <w:t>. This often leads to confusion because equations do not balance dimensionally. If you must use mixed units, clearly state the units for each quantity that you use in an equation.</w:t>
       </w:r>
     </w:p>
     <w:p>
       <w:pPr>
         <w:pStyle w:val="bulletlist"/>
-      </w:pPr>
-      <w:r>
-        <w:t xml:space="preserve">Do not mix complete spellings and </w:t>
+        <w:rPr>
+          <w:color w:val="FF0000"/>
+        </w:rPr>
+      </w:pPr>
+      <w:r>
+        <w:rPr>
+          <w:color w:val="FF0000"/>
+        </w:rPr>
+        <w:t xml:space="preserve">Do not mix complete </w:t>
       </w:r>
       <w:proofErr w:type="spellStart"/>
       <w:r>
+        <w:rPr>
+          <w:color w:val="FF0000"/>
+        </w:rPr>
+        <w:t>spellings</w:t>
+      </w:r>
+      <w:proofErr w:type="spellEnd"/>
+      <w:r>
+        <w:rPr>
+          <w:color w:val="FF0000"/>
+        </w:rPr>
+        <w:t xml:space="preserve"> and </w:t>
+      </w:r>
+      <w:proofErr w:type="spellStart"/>
+      <w:r>
+        <w:rPr>
+          <w:color w:val="FF0000"/>
+        </w:rPr>
         <w:t>abbreviations</w:t>
       </w:r>
       <w:proofErr w:type="spellEnd"/>
       <w:r>
+        <w:rPr>
+          <w:color w:val="FF0000"/>
+        </w:rPr>
         <w:t xml:space="preserve"> </w:t>
       </w:r>
       <w:proofErr w:type="spellStart"/>
       <w:r>
+        <w:rPr>
+          <w:color w:val="FF0000"/>
+        </w:rPr>
         <w:t>of</w:t>
       </w:r>
       <w:proofErr w:type="spellEnd"/>
       <w:r>
+        <w:rPr>
+          <w:color w:val="FF0000"/>
+        </w:rPr>
         <w:t xml:space="preserve"> </w:t>
       </w:r>
       <w:proofErr w:type="spellStart"/>
       <w:r>
+        <w:rPr>
+          <w:color w:val="FF0000"/>
+        </w:rPr>
         <w:t>units</w:t>
       </w:r>
       <w:proofErr w:type="spellEnd"/>
       <w:r>
+        <w:rPr>
+          <w:color w:val="FF0000"/>
+        </w:rPr>
         <w:t xml:space="preserve">: “Wb/m2” </w:t>
       </w:r>
       <w:proofErr w:type="spellStart"/>
       <w:r>
+        <w:rPr>
+          <w:color w:val="FF0000"/>
+        </w:rPr>
         <w:t>or</w:t>
       </w:r>
       <w:proofErr w:type="spellEnd"/>
       <w:r>
+        <w:rPr>
+          <w:color w:val="FF0000"/>
+        </w:rPr>
         <w:t xml:space="preserve"> “webers per </w:t>
       </w:r>
       <w:proofErr w:type="spellStart"/>
       <w:r>
+        <w:rPr>
+          <w:color w:val="FF0000"/>
+        </w:rPr>
         <w:t>square</w:t>
       </w:r>
       <w:proofErr w:type="spellEnd"/>
       <w:r>
+        <w:rPr>
+          <w:color w:val="FF0000"/>
+        </w:rPr>
         <w:t xml:space="preserve"> meter”, </w:t>
       </w:r>
       <w:proofErr w:type="spellStart"/>
       <w:r>
+        <w:rPr>
+          <w:color w:val="FF0000"/>
+        </w:rPr>
         <w:t>not</w:t>
       </w:r>
       <w:proofErr w:type="spellEnd"/>
       <w:r>
+        <w:rPr>
+          <w:color w:val="FF0000"/>
+        </w:rPr>
         <w:t xml:space="preserve"> “webers/m2”.  Spell out units when they appear in text: “. . . a </w:t>
       </w:r>
       <w:proofErr w:type="spellStart"/>
       <w:r>
+        <w:rPr>
+          <w:color w:val="FF0000"/>
+        </w:rPr>
         <w:t>few</w:t>
       </w:r>
       <w:proofErr w:type="spellEnd"/>
       <w:r>
+        <w:rPr>
+          <w:color w:val="FF0000"/>
+        </w:rPr>
         <w:t xml:space="preserve"> </w:t>
       </w:r>
       <w:proofErr w:type="spellStart"/>
       <w:r>
+        <w:rPr>
+          <w:color w:val="FF0000"/>
+        </w:rPr>
         <w:t>henries</w:t>
       </w:r>
       <w:proofErr w:type="spellEnd"/>
       <w:r>
+        <w:rPr>
+          <w:color w:val="FF0000"/>
+        </w:rPr>
         <w:t xml:space="preserve">”, </w:t>
       </w:r>
       <w:proofErr w:type="spellStart"/>
       <w:r>
+        <w:rPr>
+          <w:color w:val="FF0000"/>
+        </w:rPr>
         <w:t>not</w:t>
       </w:r>
       <w:proofErr w:type="spellEnd"/>
       <w:r>
+        <w:rPr>
+          <w:color w:val="FF0000"/>
+        </w:rPr>
         <w:t xml:space="preserve"> “. . . a few H”.</w:t>
       </w:r>
     </w:p>
@@ -2098,214 +2628,341 @@
         <w:pStyle w:val="sponsors"/>
         <w:framePr w:wrap="auto" w:vAnchor="page" w:hAnchor="page" w:x="45.90pt" w:y="756.05pt"/>
         <w:ind w:firstLine="14.45pt"/>
-      </w:pPr>
-      <w:r>
-        <w:t>Identif</w:t>
-      </w:r>
-      <w:r>
-        <w:t xml:space="preserve">y applicable </w:t>
-      </w:r>
-      <w:r>
-        <w:t>funding agency</w:t>
-      </w:r>
-      <w:r>
-        <w:t xml:space="preserve"> here. </w:t>
+        <w:rPr>
+          <w:color w:val="FF0000"/>
+        </w:rPr>
+      </w:pPr>
+      <w:r>
+        <w:rPr>
+          <w:color w:val="FF0000"/>
+        </w:rPr>
+        <w:t xml:space="preserve">Identify applicable funding agency here. </w:t>
       </w:r>
       <w:r>
         <w:rPr>
           <w:iCs/>
-        </w:rPr>
-        <w:t>If none, delete this text box</w:t>
-      </w:r>
-      <w:r>
-        <w:rPr>
+          <w:color w:val="FF0000"/>
+        </w:rPr>
+        <w:t>If none, delete this text box.</w:t>
+      </w:r>
+    </w:p>
+    <w:p>
+      <w:pPr>
+        <w:pStyle w:val="bulletlist"/>
+        <w:rPr>
+          <w:color w:val="FF0000"/>
+        </w:rPr>
+      </w:pPr>
+      <w:r>
+        <w:rPr>
+          <w:color w:val="FF0000"/>
+        </w:rPr>
+        <w:t>Use a zero before decimal points: “0.25”, not “.25”. Use “cm3”, not “cc”. (</w:t>
+      </w:r>
+      <w:r>
+        <w:rPr>
+          <w:i/>
           <w:iCs/>
-        </w:rPr>
-        <w:t>.</w:t>
+          <w:color w:val="FF0000"/>
+        </w:rPr>
+        <w:t>bullet list</w:t>
+      </w:r>
+      <w:r>
+        <w:rPr>
+          <w:color w:val="FF0000"/>
+        </w:rPr>
+        <w:t>)</w:t>
+      </w:r>
+    </w:p>
+    <w:p>
+      <w:pPr>
+        <w:pStyle w:val="Ttulo2"/>
+        <w:rPr>
+          <w:color w:val="FF0000"/>
+        </w:rPr>
+      </w:pPr>
+      <w:r>
+        <w:rPr>
+          <w:color w:val="FF0000"/>
+        </w:rPr>
+        <w:t>Equations</w:t>
+      </w:r>
+    </w:p>
+    <w:p>
+      <w:pPr>
+        <w:pStyle w:val="Textoindependiente"/>
+        <w:rPr>
+          <w:color w:val="FF0000"/>
+        </w:rPr>
+      </w:pPr>
+      <w:r>
+        <w:rPr>
+          <w:color w:val="FF0000"/>
+        </w:rPr>
+        <w:t>The equations are an exception to the prescribed specifications of this template. You will need to determine whether or not your equation should be typed using either the Times New Roman or the Symbol font (please no other font). To create multileveled equations, it may be necessary to treat the equation as a graphic and insert it into the text after your paper is styled.</w:t>
+      </w:r>
+    </w:p>
+    <w:p>
+      <w:pPr>
+        <w:pStyle w:val="Textoindependiente"/>
+        <w:rPr>
+          <w:color w:val="FF0000"/>
+          <w:lang w:val="en-US"/>
+        </w:rPr>
+      </w:pPr>
+      <w:r>
+        <w:rPr>
+          <w:color w:val="FF0000"/>
+        </w:rPr>
+        <w:t xml:space="preserve">Number equations consecutively. Equation numbers, within parentheses, are to position flush right, as in (1), using a right tab stop. To make your equations more compact, you may use the solidus ( / ), </w:t>
+      </w:r>
+      <w:proofErr w:type="spellStart"/>
+      <w:r>
+        <w:rPr>
+          <w:color w:val="FF0000"/>
+        </w:rPr>
+        <w:t>the</w:t>
+      </w:r>
+      <w:proofErr w:type="spellEnd"/>
+      <w:r>
+        <w:rPr>
+          <w:color w:val="FF0000"/>
+        </w:rPr>
+        <w:t xml:space="preserve"> </w:t>
+      </w:r>
+      <w:proofErr w:type="spellStart"/>
+      <w:r>
+        <w:rPr>
+          <w:color w:val="FF0000"/>
+        </w:rPr>
+        <w:t>exp</w:t>
+      </w:r>
+      <w:proofErr w:type="spellEnd"/>
+      <w:r>
+        <w:rPr>
+          <w:color w:val="FF0000"/>
+        </w:rPr>
+        <w:t xml:space="preserve"> </w:t>
+      </w:r>
+      <w:proofErr w:type="spellStart"/>
+      <w:r>
+        <w:rPr>
+          <w:color w:val="FF0000"/>
+        </w:rPr>
+        <w:t>function</w:t>
+      </w:r>
+      <w:proofErr w:type="spellEnd"/>
+      <w:r>
+        <w:rPr>
+          <w:color w:val="FF0000"/>
+        </w:rPr>
+        <w:t xml:space="preserve">, </w:t>
+      </w:r>
+      <w:proofErr w:type="spellStart"/>
+      <w:r>
+        <w:rPr>
+          <w:color w:val="FF0000"/>
+        </w:rPr>
+        <w:t>or</w:t>
+      </w:r>
+      <w:proofErr w:type="spellEnd"/>
+      <w:r>
+        <w:rPr>
+          <w:color w:val="FF0000"/>
+        </w:rPr>
+        <w:t xml:space="preserve"> </w:t>
+      </w:r>
+      <w:proofErr w:type="spellStart"/>
+      <w:r>
+        <w:rPr>
+          <w:color w:val="FF0000"/>
+        </w:rPr>
+        <w:t>appropriate</w:t>
+      </w:r>
+      <w:proofErr w:type="spellEnd"/>
+      <w:r>
+        <w:rPr>
+          <w:color w:val="FF0000"/>
+        </w:rPr>
+        <w:t xml:space="preserve"> </w:t>
+      </w:r>
+      <w:proofErr w:type="spellStart"/>
+      <w:r>
+        <w:rPr>
+          <w:color w:val="FF0000"/>
+        </w:rPr>
+        <w:t>exponents</w:t>
+      </w:r>
+      <w:proofErr w:type="spellEnd"/>
+      <w:r>
+        <w:rPr>
+          <w:color w:val="FF0000"/>
+        </w:rPr>
+        <w:t>. Italicize Roman symbols for quantities and variables, but not Greek symbols. Use a long dash rather than a hyphen for a minus sign. Punctuate equations with commas or periods when they are part of a sentence, as in</w:t>
+      </w:r>
+      <w:r>
+        <w:rPr>
+          <w:color w:val="FF0000"/>
+          <w:lang w:val="en-US"/>
+        </w:rPr>
+        <w:t>:</w:t>
+      </w:r>
+    </w:p>
+    <w:p>
+      <w:pPr>
+        <w:pStyle w:val="equation"/>
+        <w:rPr>
+          <w:color w:val="FF0000"/>
+        </w:rPr>
+      </w:pPr>
+      <w:r>
+        <w:rPr>
+          <w:color w:val="FF0000"/>
+        </w:rPr>
+        <w:tab/>
+      </w:r>
+      <w:r>
+        <w:rPr>
+          <w:rFonts w:ascii="Times New Roman" w:hAnsi="Times New Roman" w:cs="Times New Roman"/>
+          <w:i/>
+          <w:color w:val="FF0000"/>
+        </w:rPr>
+        <w:t>a</w:t>
+      </w:r>
+      <w:r>
+        <w:rPr>
+          <w:color w:val="FF0000"/>
+        </w:rPr>
+        <w:t></w:t>
+      </w:r>
+      <w:r>
+        <w:rPr>
+          <w:color w:val="FF0000"/>
+        </w:rPr>
+        <w:t></w:t>
+      </w:r>
+      <w:r>
+        <w:rPr>
+          <w:color w:val="FF0000"/>
+        </w:rPr>
+        <w:t></w:t>
+      </w:r>
+      <w:r>
+        <w:rPr>
+          <w:rFonts w:ascii="Times New Roman" w:hAnsi="Times New Roman" w:cs="Times New Roman"/>
+          <w:i/>
+          <w:color w:val="FF0000"/>
+        </w:rPr>
+        <w:t>b</w:t>
+      </w:r>
+      <w:r>
+        <w:rPr>
+          <w:color w:val="FF0000"/>
+        </w:rPr>
+        <w:t></w:t>
+      </w:r>
+      <w:r>
+        <w:rPr>
+          <w:color w:val="FF0000"/>
+        </w:rPr>
+        <w:t></w:t>
+      </w:r>
+      <w:r>
+        <w:rPr>
+          <w:color w:val="FF0000"/>
+        </w:rPr>
+        <w:t></w:t>
+      </w:r>
+      <w:r>
+        <w:rPr>
+          <w:color w:val="FF0000"/>
+        </w:rPr>
+        <w:t></w:t>
+      </w:r>
+      <w:r>
+        <w:rPr>
+          <w:color w:val="FF0000"/>
+        </w:rPr>
+        <w:t></w:t>
+      </w:r>
+      <w:r>
+        <w:rPr>
+          <w:color w:val="FF0000"/>
+        </w:rPr>
+        <w:tab/>
+      </w:r>
+      <w:r>
+        <w:rPr>
+          <w:color w:val="FF0000"/>
+        </w:rPr>
+        <w:t></w:t>
+      </w:r>
+      <w:r>
+        <w:rPr>
+          <w:color w:val="FF0000"/>
+        </w:rPr>
+        <w:t></w:t>
+      </w:r>
+      <w:r>
+        <w:rPr>
+          <w:color w:val="FF0000"/>
+        </w:rPr>
+        <w:t></w:t>
+      </w:r>
+    </w:p>
+    <w:p>
+      <w:pPr>
+        <w:pStyle w:val="Textoindependiente"/>
+        <w:rPr>
+          <w:color w:val="FF0000"/>
+        </w:rPr>
+      </w:pPr>
+      <w:r>
+        <w:rPr>
+          <w:color w:val="FF0000"/>
+        </w:rPr>
+        <w:t>Note that the equation is centered using a center tab stop. Be sure that the symbols in your equation have been defined before or immediately following the equation. Use “(1)”, not “Eq. (1)” or “equation (1)”, except at the beginning of a sentence: “Equation (1) is . . .”</w:t>
+      </w:r>
+    </w:p>
+    <w:p>
+      <w:pPr>
+        <w:pStyle w:val="Ttulo2"/>
+        <w:rPr>
+          <w:color w:val="FF0000"/>
+        </w:rPr>
+      </w:pPr>
+      <w:r>
+        <w:rPr>
+          <w:color w:val="FF0000"/>
+        </w:rPr>
+        <w:t>Some Common Mistakes</w:t>
       </w:r>
     </w:p>
     <w:p>
       <w:pPr>
         <w:pStyle w:val="bulletlist"/>
-      </w:pPr>
-      <w:r>
-        <w:t xml:space="preserve">Use a zero before decimal points: “0.25”, not “.25”. Use “cm3”, not “cc”. </w:t>
-      </w:r>
-      <w:r>
-        <w:t>(</w:t>
-      </w:r>
-      <w:r>
-        <w:rPr>
-          <w:i/>
-          <w:iCs/>
-        </w:rPr>
-        <w:t>bullet list</w:t>
-      </w:r>
-      <w:r>
-        <w:t>)</w:t>
-      </w:r>
-    </w:p>
-    <w:p>
-      <w:pPr>
-        <w:pStyle w:val="Ttulo2"/>
-      </w:pPr>
-      <w:r>
-        <w:lastRenderedPageBreak/>
-        <w:t>Equations</w:t>
-      </w:r>
-    </w:p>
-    <w:p>
-      <w:pPr>
-        <w:pStyle w:val="Textoindependiente"/>
-      </w:pPr>
-      <w:r>
-        <w:t>The equations are an exception to the prescribed specifications of this template. You will need to determine whether or not your equation should be typed using either the Times New Roman or the Symbol font (please no other font). To create multileveled equations, it may be necessary to treat the equation as a graphic and insert it into the text after your paper is styled.</w:t>
-      </w:r>
-    </w:p>
-    <w:p>
-      <w:pPr>
-        <w:pStyle w:val="Textoindependiente"/>
-        <w:rPr>
-          <w:lang w:val="en-US"/>
-        </w:rPr>
-      </w:pPr>
-      <w:r>
-        <w:t xml:space="preserve">Number equations consecutively. Equation numbers, within parentheses, are to position flush right, as in (1), using a right tab stop. To make your equations more compact, you may use the solidus ( / ), </w:t>
-      </w:r>
-      <w:proofErr w:type="spellStart"/>
-      <w:r>
-        <w:t>the</w:t>
-      </w:r>
-      <w:proofErr w:type="spellEnd"/>
-      <w:r>
-        <w:t xml:space="preserve"> </w:t>
-      </w:r>
-      <w:proofErr w:type="spellStart"/>
-      <w:r>
-        <w:t>exp</w:t>
-      </w:r>
-      <w:proofErr w:type="spellEnd"/>
-      <w:r>
-        <w:t xml:space="preserve"> </w:t>
-      </w:r>
-      <w:proofErr w:type="spellStart"/>
-      <w:r>
-        <w:t>function</w:t>
-      </w:r>
-      <w:proofErr w:type="spellEnd"/>
-      <w:r>
-        <w:t xml:space="preserve">, </w:t>
-      </w:r>
-      <w:proofErr w:type="spellStart"/>
-      <w:r>
-        <w:t>or</w:t>
-      </w:r>
-      <w:proofErr w:type="spellEnd"/>
-      <w:r>
-        <w:t xml:space="preserve"> </w:t>
-      </w:r>
-      <w:proofErr w:type="spellStart"/>
-      <w:r>
-        <w:t>appropriate</w:t>
-      </w:r>
-      <w:proofErr w:type="spellEnd"/>
-      <w:r>
-        <w:t xml:space="preserve"> exponents. Italicize Roman symbols for quantities and variables, but not Greek symbols. Use a long dash rather than a hyphen for a minus sign. Punctuate equations with commas or periods when they are part of a sentence, as in</w:t>
-      </w:r>
-      <w:r>
-        <w:rPr>
-          <w:lang w:val="en-US"/>
-        </w:rPr>
-        <w:t>:</w:t>
-      </w:r>
-    </w:p>
-    <w:p>
-      <w:pPr>
-        <w:pStyle w:val="equation"/>
-      </w:pPr>
-      <w:r>
-        <w:tab/>
-      </w:r>
-      <w:r>
-        <w:rPr>
-          <w:rFonts w:ascii="Times New Roman" w:hAnsi="Times New Roman" w:cs="Times New Roman"/>
-          <w:i/>
-        </w:rPr>
-        <w:t>a</w:t>
-      </w:r>
-      <w:r>
-        <w:t></w:t>
-      </w:r>
-      <w:r>
-        <w:t></w:t>
-      </w:r>
-      <w:r>
-        <w:t></w:t>
-      </w:r>
-      <w:r>
-        <w:rPr>
-          <w:rFonts w:ascii="Times New Roman" w:hAnsi="Times New Roman" w:cs="Times New Roman"/>
-          <w:i/>
-        </w:rPr>
-        <w:t>b</w:t>
-      </w:r>
-      <w:r>
-        <w:t></w:t>
-      </w:r>
-      <w:r>
-        <w:t></w:t>
-      </w:r>
-      <w:r>
-        <w:t></w:t>
-      </w:r>
-      <w:r>
-        <w:t></w:t>
-      </w:r>
-      <w:r>
-        <w:t></w:t>
-      </w:r>
-      <w:r>
-        <w:tab/>
-      </w:r>
-      <w:r>
-        <w:t></w:t>
-      </w:r>
-      <w:r>
-        <w:t></w:t>
-      </w:r>
-      <w:r>
-        <w:t></w:t>
-      </w:r>
-    </w:p>
-    <w:p>
-      <w:pPr>
-        <w:pStyle w:val="Textoindependiente"/>
-      </w:pPr>
-      <w:r>
-        <w:t>Note that the equation is centered using a center tab stop. Be sure that the symbols in your equation have been defined before or immediately following the equation. Use “(1)”, not “Eq. (1)” or “equation (1)”, except at the beginning of a sentence: “Equation (1) is . . .”</w:t>
-      </w:r>
-    </w:p>
-    <w:p>
-      <w:pPr>
-        <w:pStyle w:val="Ttulo2"/>
-      </w:pPr>
-      <w:r>
-        <w:t>Some Common Mistakes</w:t>
+        <w:rPr>
+          <w:color w:val="FF0000"/>
+        </w:rPr>
+      </w:pPr>
+      <w:r>
+        <w:rPr>
+          <w:color w:val="FF0000"/>
+        </w:rPr>
+        <w:t>The word “data” is plural, not singular.</w:t>
       </w:r>
     </w:p>
     <w:p>
       <w:pPr>
         <w:pStyle w:val="bulletlist"/>
-      </w:pPr>
-      <w:r>
-        <w:t>The word “data” is plural, not singular.</w:t>
-      </w:r>
-    </w:p>
-    <w:p>
-      <w:pPr>
-        <w:pStyle w:val="bulletlist"/>
-      </w:pPr>
-      <w:r>
+        <w:rPr>
+          <w:color w:val="FF0000"/>
+        </w:rPr>
+      </w:pPr>
+      <w:r>
+        <w:rPr>
+          <w:color w:val="FF0000"/>
+        </w:rPr>
         <w:t xml:space="preserve">The subscript for the permeability of vacuum </w:t>
       </w:r>
       <w:r>
@@ -2314,154 +2971,243 @@
           <w:i/>
           <w:iCs/>
           <w:snapToGrid w:val="0"/>
+          <w:color w:val="FF0000"/>
         </w:rPr>
         <w:t></w:t>
       </w:r>
       <w:r>
         <w:rPr>
+          <w:color w:val="FF0000"/>
           <w:vertAlign w:val="subscript"/>
         </w:rPr>
         <w:t>0</w:t>
       </w:r>
       <w:r>
+        <w:rPr>
+          <w:color w:val="FF0000"/>
+        </w:rPr>
         <w:t>, and other common scientific constants, is zero with subscript formatting, not a lowercase letter “o”.</w:t>
       </w:r>
     </w:p>
     <w:p>
       <w:pPr>
         <w:pStyle w:val="bulletlist"/>
-      </w:pPr>
-      <w:r>
+        <w:rPr>
+          <w:color w:val="FF0000"/>
+        </w:rPr>
+      </w:pPr>
+      <w:r>
+        <w:rPr>
+          <w:color w:val="FF0000"/>
+        </w:rPr>
         <w:t xml:space="preserve">In American </w:t>
       </w:r>
       <w:r>
+        <w:rPr>
+          <w:color w:val="FF0000"/>
+        </w:rPr>
         <w:t>English, commas, semi</w:t>
       </w:r>
       <w:r>
+        <w:rPr>
+          <w:color w:val="FF0000"/>
+        </w:rPr>
         <w:t>colons, periods, question and exclamation marks are located within quotation marks only when a complete thought or name is cited, such as a title or full quotation. When quotation marks are used, instead of a bold or italic typeface, to highlight a word or phrase, punctuation should appear outside of the quotation marks. A parenthetical phrase or statement at the end of a sentence is punctuated outside of the closing parenthesis (like this). (A parenthetical sentence is punctuated within the parentheses.)</w:t>
       </w:r>
     </w:p>
     <w:p>
       <w:pPr>
         <w:pStyle w:val="bulletlist"/>
-      </w:pPr>
-      <w:r>
+        <w:rPr>
+          <w:color w:val="FF0000"/>
+        </w:rPr>
+      </w:pPr>
+      <w:r>
+        <w:rPr>
+          <w:color w:val="FF0000"/>
+        </w:rPr>
         <w:t>A graph within a graph is an “inset”, not an “insert”. The word alternatively is preferred to the word “alternately” (unless you really mean something that alternates).</w:t>
       </w:r>
     </w:p>
     <w:p>
       <w:pPr>
         <w:pStyle w:val="bulletlist"/>
-      </w:pPr>
-      <w:r>
+        <w:rPr>
+          <w:color w:val="FF0000"/>
+        </w:rPr>
+      </w:pPr>
+      <w:r>
+        <w:rPr>
+          <w:color w:val="FF0000"/>
+        </w:rPr>
         <w:t>Do not use the word “essentially” to mean “approximately” or “effectively”.</w:t>
       </w:r>
     </w:p>
     <w:p>
       <w:pPr>
         <w:pStyle w:val="bulletlist"/>
-      </w:pPr>
-      <w:r>
+        <w:rPr>
+          <w:color w:val="FF0000"/>
+        </w:rPr>
+      </w:pPr>
+      <w:r>
+        <w:rPr>
+          <w:color w:val="FF0000"/>
+        </w:rPr>
         <w:t>In your paper title, if the words “that uses” can accurately replace the word “using”, capitalize the “u”; if not, keep using lower-cased.</w:t>
       </w:r>
     </w:p>
     <w:p>
       <w:pPr>
         <w:pStyle w:val="bulletlist"/>
-      </w:pPr>
-      <w:r>
+        <w:rPr>
+          <w:color w:val="FF0000"/>
+        </w:rPr>
+      </w:pPr>
+      <w:r>
+        <w:rPr>
+          <w:color w:val="FF0000"/>
+        </w:rPr>
         <w:t>Be aware of the different meanings of the homophones “affect” and “effect”, “complement” and “compliment”, “discreet” and “discrete”, “principal” and “principle”.</w:t>
       </w:r>
     </w:p>
     <w:p>
       <w:pPr>
         <w:pStyle w:val="bulletlist"/>
-      </w:pPr>
-      <w:r>
+        <w:rPr>
+          <w:color w:val="FF0000"/>
+        </w:rPr>
+      </w:pPr>
+      <w:r>
+        <w:rPr>
+          <w:color w:val="FF0000"/>
+        </w:rPr>
         <w:t>Do not confuse “imply” and “infer”.</w:t>
       </w:r>
     </w:p>
     <w:p>
       <w:pPr>
         <w:pStyle w:val="bulletlist"/>
-      </w:pPr>
-      <w:r>
+        <w:rPr>
+          <w:color w:val="FF0000"/>
+        </w:rPr>
+      </w:pPr>
+      <w:r>
+        <w:rPr>
+          <w:color w:val="FF0000"/>
+        </w:rPr>
         <w:t>The prefix “non” is not a word; it should be joined to the word it modifies, usually without a hyphen.</w:t>
       </w:r>
     </w:p>
     <w:p>
       <w:pPr>
         <w:pStyle w:val="bulletlist"/>
-      </w:pPr>
-      <w:r>
+        <w:rPr>
+          <w:color w:val="FF0000"/>
+        </w:rPr>
+      </w:pPr>
+      <w:r>
+        <w:rPr>
+          <w:color w:val="FF0000"/>
+        </w:rPr>
         <w:t>There is no period after the “et” in the Latin abbreviation “et al.”.</w:t>
       </w:r>
     </w:p>
     <w:p>
       <w:pPr>
         <w:pStyle w:val="bulletlist"/>
-      </w:pPr>
-      <w:r>
+        <w:rPr>
+          <w:color w:val="FF0000"/>
+        </w:rPr>
+      </w:pPr>
+      <w:r>
+        <w:rPr>
+          <w:color w:val="FF0000"/>
+        </w:rPr>
         <w:t>The abbreviation “i.e.” means “that is”, and the abbreviation “e.g.” means “for example”.</w:t>
       </w:r>
     </w:p>
     <w:p>
       <w:pPr>
         <w:pStyle w:val="Textoindependiente"/>
-      </w:pPr>
-      <w:r>
+        <w:rPr>
+          <w:color w:val="FF0000"/>
+        </w:rPr>
+      </w:pPr>
+      <w:r>
+        <w:rPr>
+          <w:color w:val="FF0000"/>
+        </w:rPr>
         <w:t>An excellent style manual for science writers is [7].</w:t>
       </w:r>
     </w:p>
     <w:p>
       <w:pPr>
         <w:pStyle w:val="Ttulo1"/>
-      </w:pPr>
-      <w:r>
-        <w:t xml:space="preserve">Using the </w:t>
-      </w:r>
-      <w:r>
-        <w:t>Template</w:t>
+        <w:rPr>
+          <w:color w:val="FF0000"/>
+        </w:rPr>
+      </w:pPr>
+      <w:r>
+        <w:rPr>
+          <w:color w:val="FF0000"/>
+        </w:rPr>
+        <w:t>Using the Template</w:t>
       </w:r>
     </w:p>
     <w:p>
       <w:pPr>
         <w:pStyle w:val="Textoindependiente"/>
-      </w:pPr>
-      <w:r>
+        <w:rPr>
+          <w:color w:val="FF0000"/>
+        </w:rPr>
+      </w:pPr>
+      <w:r>
+        <w:rPr>
+          <w:color w:val="FF0000"/>
+        </w:rPr>
         <w:t>After the text edit has been completed, the paper is ready for the template. Duplicate the template file by using the Save As command, and use the naming convention prescribed by your conference for the name of your paper. In this newly created file, highlight all of the contents and import your prepared text file. You are now ready to style your paper; use the scroll down window on the left of the MS Word Formatting toolbar.</w:t>
       </w:r>
     </w:p>
     <w:p>
       <w:pPr>
         <w:pStyle w:val="Ttulo2"/>
-      </w:pPr>
-      <w:r>
-        <w:t>Authors</w:t>
-      </w:r>
-      <w:r>
-        <w:t xml:space="preserve"> and Affiliations</w:t>
+        <w:rPr>
+          <w:color w:val="FF0000"/>
+        </w:rPr>
+      </w:pPr>
+      <w:r>
+        <w:rPr>
+          <w:color w:val="FF0000"/>
+        </w:rPr>
+        <w:t>Authors and Affiliations</w:t>
       </w:r>
     </w:p>
     <w:p>
       <w:pPr>
         <w:pStyle w:val="Textoindependiente"/>
+        <w:rPr>
+          <w:color w:val="FF0000"/>
+        </w:rPr>
       </w:pPr>
       <w:r>
         <w:rPr>
           <w:b/>
+          <w:color w:val="FF0000"/>
         </w:rPr>
         <w:t xml:space="preserve">The template is </w:t>
       </w:r>
       <w:r>
         <w:rPr>
           <w:b/>
+          <w:color w:val="FF0000"/>
         </w:rPr>
         <w:t>designed</w:t>
       </w:r>
       <w:r>
         <w:rPr>
           <w:b/>
+          <w:color w:val="FF0000"/>
           <w:lang w:val="en-US"/>
         </w:rPr>
         <w:t xml:space="preserve"> for,</w:t>
@@ -2469,12 +3215,14 @@
       <w:r>
         <w:rPr>
           <w:b/>
+          <w:color w:val="FF0000"/>
         </w:rPr>
         <w:t xml:space="preserve"> but not limited to</w:t>
       </w:r>
       <w:r>
         <w:rPr>
           <w:b/>
+          <w:color w:val="FF0000"/>
           <w:lang w:val="en-US"/>
         </w:rPr>
         <w:t>,</w:t>
@@ -2482,6 +3230,7 @@
       <w:r>
         <w:rPr>
           <w:b/>
+          <w:color w:val="FF0000"/>
           <w:lang w:val="en-US"/>
         </w:rPr>
         <w:t xml:space="preserve"> </w:t>
@@ -2489,6 +3238,7 @@
       <w:r>
         <w:rPr>
           <w:b/>
+          <w:color w:val="FF0000"/>
           <w:lang w:val="en-US"/>
         </w:rPr>
         <w:t>six</w:t>
@@ -2496,51 +3246,63 @@
       <w:r>
         <w:rPr>
           <w:b/>
+          <w:color w:val="FF0000"/>
           <w:lang w:val="en-US"/>
         </w:rPr>
         <w:t xml:space="preserve"> authors.</w:t>
       </w:r>
       <w:r>
         <w:rPr>
+          <w:color w:val="FF0000"/>
           <w:lang w:val="en-US"/>
         </w:rPr>
         <w:t xml:space="preserve"> </w:t>
       </w:r>
       <w:r>
         <w:rPr>
+          <w:color w:val="FF0000"/>
           <w:lang w:val="en-US"/>
         </w:rPr>
         <w:t xml:space="preserve">A minimum of one author is required for all conference articles. </w:t>
       </w:r>
       <w:r>
-        <w:t>Author names should be listed starting from left to right and then moving down to the next line. This is the author sequence that will be used in future citations and by indexing services.</w:t>
-      </w:r>
-      <w:r>
+        <w:rPr>
+          <w:color w:val="FF0000"/>
+        </w:rPr>
+        <w:t>Author names should be listed starting from left to right and then moving down to the next line. This is the author sequence that will be used in future citations and by indexing services. Names should not be listed in columns nor group by affiliation.</w:t>
+      </w:r>
+      <w:r>
+        <w:rPr>
+          <w:color w:val="FF0000"/>
+          <w:lang w:val="en-US"/>
+        </w:rPr>
         <w:t xml:space="preserve"> </w:t>
       </w:r>
       <w:r>
-        <w:t>Names should not be listed in columns nor group by affiliation.</w:t>
-      </w:r>
-      <w:r>
-        <w:rPr>
-          <w:lang w:val="en-US"/>
-        </w:rPr>
-        <w:t xml:space="preserve"> </w:t>
-      </w:r>
-      <w:r>
+        <w:rPr>
+          <w:color w:val="FF0000"/>
+        </w:rPr>
         <w:t>Please keep your affiliations as succinct as possible (for example, do not differentiate among departments of the same organization).</w:t>
       </w:r>
     </w:p>
     <w:p>
       <w:pPr>
         <w:pStyle w:val="Ttulo3"/>
-      </w:pPr>
-      <w:r>
+        <w:rPr>
+          <w:color w:val="FF0000"/>
+        </w:rPr>
+      </w:pPr>
+      <w:r>
+        <w:rPr>
+          <w:color w:val="FF0000"/>
+        </w:rPr>
+        <w:lastRenderedPageBreak/>
         <w:t xml:space="preserve">For papers with more than six authors: </w:t>
       </w:r>
       <w:r>
         <w:rPr>
           <w:i w:val="0"/>
+          <w:color w:val="FF0000"/>
         </w:rPr>
         <w:t>Add author names horizontally, moving to a third row if needed for more than 8 authors.</w:t>
       </w:r>
@@ -2548,25 +3310,44 @@
     <w:p>
       <w:pPr>
         <w:pStyle w:val="Ttulo3"/>
-      </w:pPr>
-      <w:r>
+        <w:rPr>
+          <w:color w:val="FF0000"/>
+        </w:rPr>
+      </w:pPr>
+      <w:r>
+        <w:rPr>
+          <w:color w:val="FF0000"/>
+        </w:rPr>
         <w:t xml:space="preserve">For </w:t>
       </w:r>
       <w:r>
+        <w:rPr>
+          <w:color w:val="FF0000"/>
+        </w:rPr>
         <w:t xml:space="preserve">papers with less than </w:t>
       </w:r>
       <w:r>
+        <w:rPr>
+          <w:color w:val="FF0000"/>
+        </w:rPr>
         <w:t>six</w:t>
       </w:r>
       <w:r>
+        <w:rPr>
+          <w:color w:val="FF0000"/>
+        </w:rPr>
         <w:t xml:space="preserve"> authors</w:t>
       </w:r>
       <w:r>
+        <w:rPr>
+          <w:color w:val="FF0000"/>
+        </w:rPr>
         <w:t xml:space="preserve">: </w:t>
       </w:r>
       <w:r>
         <w:rPr>
           <w:i w:val="0"/>
+          <w:color w:val="FF0000"/>
         </w:rPr>
         <w:t>To change the default, adjust the template as follows.</w:t>
       </w:r>
@@ -2574,16 +3355,20 @@
     <w:p>
       <w:pPr>
         <w:pStyle w:val="Ttulo4"/>
-      </w:pPr>
-      <w:r>
-        <w:t>Selection</w:t>
-      </w:r>
-      <w:r>
-        <w:t xml:space="preserve">: </w:t>
+        <w:rPr>
+          <w:color w:val="FF0000"/>
+        </w:rPr>
+      </w:pPr>
+      <w:r>
+        <w:rPr>
+          <w:color w:val="FF0000"/>
+        </w:rPr>
+        <w:t xml:space="preserve">Selection: </w:t>
       </w:r>
       <w:r>
         <w:rPr>
           <w:i w:val="0"/>
+          <w:color w:val="FF0000"/>
         </w:rPr>
         <w:t>Highlight all author and affiliation lines.</w:t>
       </w:r>
@@ -2591,28 +3376,34 @@
     <w:p>
       <w:pPr>
         <w:pStyle w:val="Ttulo4"/>
-      </w:pPr>
-      <w:r>
-        <w:t>Change number of columns:</w:t>
-      </w:r>
-      <w:r>
-        <w:t xml:space="preserve"> </w:t>
+        <w:rPr>
+          <w:color w:val="FF0000"/>
+        </w:rPr>
+      </w:pPr>
+      <w:r>
+        <w:rPr>
+          <w:color w:val="FF0000"/>
+        </w:rPr>
+        <w:t xml:space="preserve">Change number of columns: </w:t>
       </w:r>
       <w:r>
         <w:rPr>
           <w:i w:val="0"/>
+          <w:color w:val="FF0000"/>
         </w:rPr>
         <w:t xml:space="preserve">Select the Columns icon from the MS Word Standard toolbar and then select </w:t>
       </w:r>
       <w:r>
         <w:rPr>
           <w:i w:val="0"/>
+          <w:color w:val="FF0000"/>
         </w:rPr>
         <w:t>the correct number of columns</w:t>
       </w:r>
       <w:r>
         <w:rPr>
           <w:i w:val="0"/>
+          <w:color w:val="FF0000"/>
         </w:rPr>
         <w:t xml:space="preserve"> from the selection palette.</w:t>
       </w:r>
@@ -2622,20 +3413,26 @@
         <w:pStyle w:val="Ttulo4"/>
         <w:rPr>
           <w:i w:val="0"/>
-        </w:rPr>
-      </w:pPr>
-      <w:r>
+          <w:color w:val="FF0000"/>
+        </w:rPr>
+      </w:pPr>
+      <w:r>
+        <w:rPr>
+          <w:color w:val="FF0000"/>
+        </w:rPr>
         <w:t xml:space="preserve">Deletion: </w:t>
       </w:r>
       <w:r>
         <w:rPr>
           <w:i w:val="0"/>
+          <w:color w:val="FF0000"/>
         </w:rPr>
         <w:t xml:space="preserve">Delete the author and affiliation lines for the </w:t>
       </w:r>
       <w:r>
         <w:rPr>
           <w:i w:val="0"/>
+          <w:color w:val="FF0000"/>
         </w:rPr>
         <w:t>extra authors.</w:t>
       </w:r>
@@ -2647,66 +3444,103 @@
           <w:i/>
           <w:iCs/>
           <w:noProof/>
+          <w:color w:val="FF0000"/>
         </w:rPr>
       </w:pPr>
     </w:p>
     <w:p>
       <w:pPr>
         <w:pStyle w:val="Ttulo2"/>
-      </w:pPr>
-      <w:r>
-        <w:t>Identify</w:t>
-      </w:r>
-      <w:r>
-        <w:t xml:space="preserve"> the Headings</w:t>
+        <w:rPr>
+          <w:color w:val="FF0000"/>
+        </w:rPr>
+      </w:pPr>
+      <w:r>
+        <w:rPr>
+          <w:color w:val="FF0000"/>
+        </w:rPr>
+        <w:t>Identify the Headings</w:t>
       </w:r>
     </w:p>
     <w:p>
       <w:pPr>
         <w:pStyle w:val="Textoindependiente"/>
-      </w:pPr>
-      <w:r>
+        <w:rPr>
+          <w:color w:val="FF0000"/>
+        </w:rPr>
+      </w:pPr>
+      <w:r>
+        <w:rPr>
+          <w:color w:val="FF0000"/>
+        </w:rPr>
         <w:t>Headings, or heads, are organizational devices that guide the reader through your paper. There are two types: component heads and text heads.</w:t>
       </w:r>
     </w:p>
     <w:p>
       <w:pPr>
         <w:pStyle w:val="Textoindependiente"/>
-      </w:pPr>
-      <w:r>
+        <w:rPr>
+          <w:color w:val="FF0000"/>
+        </w:rPr>
+      </w:pPr>
+      <w:r>
+        <w:rPr>
+          <w:color w:val="FF0000"/>
+        </w:rPr>
         <w:t>Component heads identify the different components of your paper and are not topically subordinate to each other. Examples include Acknowledgments and References and, for these, the correct style to use is “Heading 5”. Use “figure caption” for your Figure captions, and “table head” for your table title. Run-in heads, such as “Abstract”, will require you to apply a style (in this case, italic) in addition to the style provided by the drop down menu to differentiate the head from the text.</w:t>
       </w:r>
     </w:p>
     <w:p>
       <w:pPr>
         <w:pStyle w:val="Textoindependiente"/>
-      </w:pPr>
-      <w:r>
+        <w:rPr>
+          <w:color w:val="FF0000"/>
+        </w:rPr>
+      </w:pPr>
+      <w:r>
+        <w:rPr>
+          <w:color w:val="FF0000"/>
+        </w:rPr>
         <w:t>Text heads organize the topics on a relational, hierarchical basis. For example, the paper title is the primary text head because all subsequent material relates and elaborates on this one topic. If there are two or more sub-topics, the next level head (uppercase Roman numerals) should be used and, conversely, if there are not at least two sub-topics, then no subheads should be introduced. Styles named “Heading 1”, “Heading 2”, “Heading 3”, and “Heading 4” are prescribed.</w:t>
       </w:r>
     </w:p>
     <w:p>
       <w:pPr>
         <w:pStyle w:val="Ttulo2"/>
-      </w:pPr>
-      <w:r>
-        <w:lastRenderedPageBreak/>
+        <w:rPr>
+          <w:color w:val="FF0000"/>
+        </w:rPr>
+      </w:pPr>
+      <w:r>
+        <w:rPr>
+          <w:color w:val="FF0000"/>
+        </w:rPr>
         <w:t>Figures and Tables</w:t>
       </w:r>
     </w:p>
     <w:p>
       <w:pPr>
         <w:pStyle w:val="Ttulo4"/>
-      </w:pPr>
-      <w:r>
+        <w:rPr>
+          <w:color w:val="FF0000"/>
+        </w:rPr>
+      </w:pPr>
+      <w:r>
+        <w:rPr>
+          <w:color w:val="FF0000"/>
+        </w:rPr>
         <w:t xml:space="preserve"> </w:t>
       </w:r>
       <w:r>
+        <w:rPr>
+          <w:color w:val="FF0000"/>
+        </w:rPr>
         <w:t xml:space="preserve">Positioning Figures and Tables: </w:t>
       </w:r>
       <w:r>
         <w:rPr>
           <w:i w:val="0"/>
+          <w:color w:val="FF0000"/>
         </w:rPr>
         <w:t>Place figures and tables at the top and bottom of columns. Avoid placing them in the middle of columns. Large figures and tables may span across both columns. Figure captions should be below the figures; table heads should appear above the tables. Insert figures and tables after they are cited in the text. Use the abbreviation “Fig. 1”, even at the beginning of a sentence.</w:t>
       </w:r>
@@ -2714,8 +3548,14 @@
     <w:p>
       <w:pPr>
         <w:pStyle w:val="tablehead"/>
-      </w:pPr>
-      <w:r>
+        <w:rPr>
+          <w:color w:val="FF0000"/>
+        </w:rPr>
+      </w:pPr>
+      <w:r>
+        <w:rPr>
+          <w:color w:val="FF0000"/>
+        </w:rPr>
         <w:t>Table Type Styles</w:t>
       </w:r>
     </w:p>
@@ -2756,8 +3596,14 @@
           <w:p>
             <w:pPr>
               <w:pStyle w:val="tablecolhead"/>
+              <w:rPr>
+                <w:color w:val="FF0000"/>
+              </w:rPr>
             </w:pPr>
             <w:r>
+              <w:rPr>
+                <w:color w:val="FF0000"/>
+              </w:rPr>
               <w:t>Table Head</w:t>
             </w:r>
           </w:p>
@@ -2771,8 +3617,14 @@
           <w:p>
             <w:pPr>
               <w:pStyle w:val="tablecolhead"/>
+              <w:rPr>
+                <w:color w:val="FF0000"/>
+              </w:rPr>
             </w:pPr>
             <w:r>
+              <w:rPr>
+                <w:color w:val="FF0000"/>
+              </w:rPr>
               <w:t>Table Column Head</w:t>
             </w:r>
           </w:p>
@@ -2793,6 +3645,7 @@
           <w:p>
             <w:pPr>
               <w:rPr>
+                <w:color w:val="FF0000"/>
                 <w:sz w:val="16"/>
                 <w:szCs w:val="16"/>
               </w:rPr>
@@ -2807,8 +3660,14 @@
           <w:p>
             <w:pPr>
               <w:pStyle w:val="tablecolsubhead"/>
+              <w:rPr>
+                <w:color w:val="FF0000"/>
+              </w:rPr>
             </w:pPr>
             <w:r>
+              <w:rPr>
+                <w:color w:val="FF0000"/>
+              </w:rPr>
               <w:t>Table column subhead</w:t>
             </w:r>
           </w:p>
@@ -2821,8 +3680,14 @@
           <w:p>
             <w:pPr>
               <w:pStyle w:val="tablecolsubhead"/>
+              <w:rPr>
+                <w:color w:val="FF0000"/>
+              </w:rPr>
             </w:pPr>
             <w:r>
+              <w:rPr>
+                <w:color w:val="FF0000"/>
+              </w:rPr>
               <w:t>Subhead</w:t>
             </w:r>
           </w:p>
@@ -2835,8 +3700,14 @@
           <w:p>
             <w:pPr>
               <w:pStyle w:val="tablecolsubhead"/>
+              <w:rPr>
+                <w:color w:val="FF0000"/>
+              </w:rPr>
             </w:pPr>
             <w:r>
+              <w:rPr>
+                <w:color w:val="FF0000"/>
+              </w:rPr>
               <w:t>Subhead</w:t>
             </w:r>
           </w:p>
@@ -2856,11 +3727,15 @@
             <w:pPr>
               <w:pStyle w:val="tablecopy"/>
               <w:rPr>
+                <w:color w:val="FF0000"/>
                 <w:sz w:val="8"/>
                 <w:szCs w:val="8"/>
               </w:rPr>
             </w:pPr>
             <w:r>
+              <w:rPr>
+                <w:color w:val="FF0000"/>
+              </w:rPr>
               <w:t>copy</w:t>
             </w:r>
           </w:p>
@@ -2873,12 +3748,19 @@
           <w:p>
             <w:pPr>
               <w:pStyle w:val="tablecopy"/>
+              <w:rPr>
+                <w:color w:val="FF0000"/>
+              </w:rPr>
             </w:pPr>
             <w:r>
+              <w:rPr>
+                <w:color w:val="FF0000"/>
+              </w:rPr>
               <w:t>More table copy</w:t>
             </w:r>
             <w:r>
               <w:rPr>
+                <w:color w:val="FF0000"/>
                 <w:vertAlign w:val="superscript"/>
               </w:rPr>
               <w:t>a</w:t>
@@ -2893,6 +3775,7 @@
           <w:p>
             <w:pPr>
               <w:rPr>
+                <w:color w:val="FF0000"/>
                 <w:sz w:val="16"/>
                 <w:szCs w:val="16"/>
               </w:rPr>
@@ -2907,6 +3790,7 @@
           <w:p>
             <w:pPr>
               <w:rPr>
+                <w:color w:val="FF0000"/>
                 <w:sz w:val="16"/>
                 <w:szCs w:val="16"/>
               </w:rPr>
@@ -2918,102 +3802,110 @@
     <w:p>
       <w:pPr>
         <w:pStyle w:val="tablefootnote"/>
-      </w:pPr>
-      <w:r>
-        <w:t xml:space="preserve">Sample </w:t>
-      </w:r>
-      <w:r>
-        <w:t>of</w:t>
-      </w:r>
-      <w:r>
-        <w:t xml:space="preserve"> a </w:t>
-      </w:r>
-      <w:r>
-        <w:t>Table</w:t>
-      </w:r>
-      <w:r>
-        <w:t xml:space="preserve"> </w:t>
-      </w:r>
-      <w:r>
-        <w:t>footnote</w:t>
-      </w:r>
-      <w:r>
-        <w:t xml:space="preserve">. </w:t>
-      </w:r>
-      <w:r>
+        <w:rPr>
+          <w:color w:val="FF0000"/>
+        </w:rPr>
+      </w:pPr>
+      <w:r>
+        <w:rPr>
+          <w:color w:val="FF0000"/>
+        </w:rPr>
+        <w:t>Sample of a Table footnote. (</w:t>
+      </w:r>
+      <w:r>
+        <w:rPr>
+          <w:i/>
+          <w:color w:val="FF0000"/>
+        </w:rPr>
+        <w:t>Table footnote</w:t>
+      </w:r>
+      <w:r>
+        <w:rPr>
+          <w:color w:val="FF0000"/>
+        </w:rPr>
+        <w:t>)</w:t>
+      </w:r>
+    </w:p>
+    <w:p>
+      <w:pPr>
+        <w:pStyle w:val="figurecaption"/>
+        <w:rPr>
+          <w:color w:val="FF0000"/>
+        </w:rPr>
+      </w:pPr>
+      <w:r>
+        <w:rPr>
+          <w:color w:val="FF0000"/>
+        </w:rPr>
+        <w:t xml:space="preserve">Example of a figure caption. </w:t>
+      </w:r>
+      <w:r>
+        <w:rPr>
+          <w:iCs/>
+          <w:color w:val="FF0000"/>
+        </w:rPr>
         <w:t>(</w:t>
       </w:r>
       <w:r>
         <w:rPr>
           <w:i/>
-        </w:rPr>
-        <w:t>Table footnote</w:t>
-      </w:r>
-      <w:r>
+          <w:iCs/>
+          <w:color w:val="FF0000"/>
+        </w:rPr>
+        <w:t>figure caption</w:t>
+      </w:r>
+      <w:r>
+        <w:rPr>
+          <w:iCs/>
+          <w:color w:val="FF0000"/>
+        </w:rPr>
         <w:t>)</w:t>
       </w:r>
     </w:p>
     <w:p>
       <w:pPr>
-        <w:pStyle w:val="figurecaption"/>
-      </w:pPr>
-      <w:r>
-        <w:t xml:space="preserve">Example of a figure </w:t>
-      </w:r>
-      <w:r>
-        <w:t>caption</w:t>
-      </w:r>
-      <w:r>
-        <w:t xml:space="preserve">. </w:t>
-      </w:r>
-      <w:r>
-        <w:rPr>
+        <w:pStyle w:val="Textoindependiente"/>
+        <w:rPr>
+          <w:color w:val="FF0000"/>
+        </w:rPr>
+      </w:pPr>
+      <w:r>
+        <w:rPr>
+          <w:color w:val="FF0000"/>
+        </w:rPr>
+        <w:t xml:space="preserve">Figure Labels: Use 8 point Times New Roman for Figure labels. Use words rather than symbols or abbreviations when writing Figure axis labels to avoid confusing the reader. As an example, write the quantity “Magnetization”, or “Magnetization, M”, not just “M”. If including units in the label, present them within parentheses. Do not label axes only </w:t>
+      </w:r>
+      <w:r>
+        <w:rPr>
+          <w:color w:val="FF0000"/>
+        </w:rPr>
+        <w:t>with units. In the example, write “Magnetization (A/m)” or “Magnetization {A[m(1)]}”, not just “A/m”. Do not label axes</w:t>
+      </w:r>
+      <w:r>
+        <w:rPr>
+          <w:color w:val="FF0000"/>
+        </w:rPr>
+        <w:t xml:space="preserve"> with a ratio of quantities and units. For example, write “Temperature (K)”, not “Temperature/K”.</w:t>
+      </w:r>
+    </w:p>
+    <w:p>
+      <w:pPr>
+        <w:pStyle w:val="Ttulo5"/>
+        <w:rPr>
+          <w:color w:val="FF0000"/>
+        </w:rPr>
+      </w:pPr>
+      <w:r>
+        <w:rPr>
+          <w:color w:val="FF0000"/>
+        </w:rPr>
+        <w:t xml:space="preserve">Acknowledgment </w:t>
+      </w:r>
+      <w:r>
+        <w:rPr>
+          <w:i/>
           <w:iCs/>
-        </w:rPr>
-        <w:t>(</w:t>
-      </w:r>
-      <w:r>
-        <w:rPr>
-          <w:i/>
-          <w:iCs/>
-        </w:rPr>
-        <w:t>figure caption</w:t>
-      </w:r>
-      <w:r>
-        <w:rPr>
-          <w:iCs/>
-        </w:rPr>
-        <w:t>)</w:t>
-      </w:r>
-    </w:p>
-    <w:p>
-      <w:pPr>
-        <w:pStyle w:val="Textoindependiente"/>
-      </w:pPr>
-      <w:r>
-        <w:t>Figure Labels: Use 8 point Times New Roman for Figure labels. Use words rather than symbols or abbreviations when writing Figure axis labels to avoid confusing the reader. As an example, write the quantity “Magnetization”, or “Magnetization, M”, not just “M”. If including units in the label, present them within parentheses. Do not label axes only with units. In the example, write “Magnetization (A/m)” or “Magnetization {A[m(1)]}”, not just “A/m”. Do not label axes</w:t>
-      </w:r>
-      <w:r>
-        <w:t xml:space="preserve"> </w:t>
-      </w:r>
-      <w:r>
-        <w:t>with a ratio of quantities and units. For example, write “Temperature (K)”, not “Temperature/K”.</w:t>
-      </w:r>
-    </w:p>
-    <w:p>
-      <w:pPr>
-        <w:pStyle w:val="Ttulo5"/>
-      </w:pPr>
-      <w:r>
-        <w:t>Acknowledgment</w:t>
-      </w:r>
-      <w:r>
-        <w:t xml:space="preserve"> </w:t>
-      </w:r>
-      <w:r>
-        <w:rPr>
-          <w:i/>
-          <w:iCs/>
+          <w:color w:val="FF0000"/>
         </w:rPr>
         <w:t>(</w:t>
       </w:r>
@@ -3022,6 +3914,7 @@
           <w:i/>
           <w:iCs/>
           <w:smallCaps w:val="0"/>
+          <w:color w:val="FF0000"/>
         </w:rPr>
         <w:t>Heading 5</w:t>
       </w:r>
@@ -3029,6 +3922,7 @@
         <w:rPr>
           <w:i/>
           <w:iCs/>
+          <w:color w:val="FF0000"/>
         </w:rPr>
         <w:t>)</w:t>
       </w:r>
@@ -3036,193 +3930,331 @@
     <w:p>
       <w:pPr>
         <w:pStyle w:val="Textoindependiente"/>
-      </w:pPr>
-      <w:r>
+        <w:rPr>
+          <w:color w:val="FF0000"/>
+        </w:rPr>
+      </w:pPr>
+      <w:r>
+        <w:rPr>
+          <w:color w:val="FF0000"/>
+        </w:rPr>
         <w:t>The preferred spelling of the word “acknowledgment” in America is without an “e” after the “g</w:t>
       </w:r>
       <w:r>
-        <w:t xml:space="preserve">”. Avoid </w:t>
+        <w:rPr>
+          <w:color w:val="FF0000"/>
+        </w:rPr>
+        <w:t xml:space="preserve">”. </w:t>
       </w:r>
       <w:proofErr w:type="spellStart"/>
       <w:r>
+        <w:rPr>
+          <w:color w:val="FF0000"/>
+        </w:rPr>
+        <w:t>Avoid</w:t>
+      </w:r>
+      <w:proofErr w:type="spellEnd"/>
+      <w:r>
+        <w:rPr>
+          <w:color w:val="FF0000"/>
+        </w:rPr>
+        <w:t xml:space="preserve"> </w:t>
+      </w:r>
+      <w:proofErr w:type="spellStart"/>
+      <w:r>
+        <w:rPr>
+          <w:color w:val="FF0000"/>
+        </w:rPr>
         <w:t>the</w:t>
       </w:r>
       <w:proofErr w:type="spellEnd"/>
       <w:r>
+        <w:rPr>
+          <w:color w:val="FF0000"/>
+        </w:rPr>
         <w:t xml:space="preserve"> </w:t>
       </w:r>
       <w:proofErr w:type="spellStart"/>
       <w:r>
+        <w:rPr>
+          <w:color w:val="FF0000"/>
+        </w:rPr>
         <w:t>stilted</w:t>
       </w:r>
       <w:proofErr w:type="spellEnd"/>
       <w:r>
+        <w:rPr>
+          <w:color w:val="FF0000"/>
+        </w:rPr>
         <w:t xml:space="preserve"> </w:t>
       </w:r>
       <w:proofErr w:type="spellStart"/>
       <w:r>
+        <w:rPr>
+          <w:color w:val="FF0000"/>
+        </w:rPr>
         <w:t>expression</w:t>
       </w:r>
       <w:proofErr w:type="spellEnd"/>
       <w:r>
+        <w:rPr>
+          <w:color w:val="FF0000"/>
+        </w:rPr>
         <w:t xml:space="preserve"> “</w:t>
       </w:r>
       <w:r>
         <w:rPr>
+          <w:color w:val="FF0000"/>
           <w:lang w:val="en-US"/>
         </w:rPr>
         <w:t>o</w:t>
       </w:r>
       <w:proofErr w:type="spellStart"/>
       <w:r>
+        <w:rPr>
+          <w:color w:val="FF0000"/>
+        </w:rPr>
         <w:t>ne</w:t>
       </w:r>
       <w:proofErr w:type="spellEnd"/>
       <w:r>
+        <w:rPr>
+          <w:color w:val="FF0000"/>
+        </w:rPr>
         <w:t xml:space="preserve"> </w:t>
       </w:r>
       <w:proofErr w:type="spellStart"/>
       <w:r>
+        <w:rPr>
+          <w:color w:val="FF0000"/>
+        </w:rPr>
         <w:t>of</w:t>
       </w:r>
       <w:proofErr w:type="spellEnd"/>
       <w:r>
+        <w:rPr>
+          <w:color w:val="FF0000"/>
+        </w:rPr>
         <w:t xml:space="preserve"> </w:t>
       </w:r>
       <w:proofErr w:type="spellStart"/>
       <w:r>
+        <w:rPr>
+          <w:color w:val="FF0000"/>
+        </w:rPr>
         <w:t>us</w:t>
       </w:r>
       <w:proofErr w:type="spellEnd"/>
       <w:r>
+        <w:rPr>
+          <w:color w:val="FF0000"/>
+        </w:rPr>
         <w:t xml:space="preserve"> (R. B. G.) thanks </w:t>
       </w:r>
       <w:r>
+        <w:rPr>
+          <w:color w:val="FF0000"/>
+        </w:rPr>
         <w:t>...</w:t>
       </w:r>
       <w:r>
         <w:rPr>
+          <w:color w:val="FF0000"/>
           <w:lang w:val="en-US"/>
         </w:rPr>
         <w:t xml:space="preserve">”.  </w:t>
       </w:r>
       <w:r>
+        <w:rPr>
+          <w:color w:val="FF0000"/>
+        </w:rPr>
         <w:t>Instead, try “R. B. G. thanks</w:t>
       </w:r>
       <w:r>
+        <w:rPr>
+          <w:color w:val="FF0000"/>
+        </w:rPr>
         <w:t>...</w:t>
       </w:r>
       <w:r>
+        <w:rPr>
+          <w:color w:val="FF0000"/>
+        </w:rPr>
         <w:t>”.</w:t>
       </w:r>
       <w:r>
         <w:rPr>
+          <w:color w:val="FF0000"/>
           <w:lang w:val="en-US"/>
         </w:rPr>
         <w:t xml:space="preserve"> </w:t>
       </w:r>
       <w:r>
+        <w:rPr>
+          <w:color w:val="FF0000"/>
+        </w:rPr>
         <w:t>Put spons</w:t>
       </w:r>
       <w:r>
+        <w:rPr>
+          <w:color w:val="FF0000"/>
+        </w:rPr>
         <w:t>or acknowledgments in the unnum</w:t>
       </w:r>
       <w:r>
+        <w:rPr>
+          <w:color w:val="FF0000"/>
+        </w:rPr>
         <w:t>bered footnote on the first page.</w:t>
       </w:r>
     </w:p>
     <w:p>
       <w:pPr>
         <w:pStyle w:val="Ttulo5"/>
-      </w:pPr>
-      <w:r>
+        <w:rPr>
+          <w:color w:val="FF0000"/>
+        </w:rPr>
+      </w:pPr>
+      <w:r>
+        <w:rPr>
+          <w:color w:val="FF0000"/>
+        </w:rPr>
         <w:t>References</w:t>
       </w:r>
     </w:p>
     <w:p>
       <w:pPr>
         <w:pStyle w:val="Textoindependiente"/>
-      </w:pPr>
-      <w:r>
+        <w:rPr>
+          <w:color w:val="FF0000"/>
+        </w:rPr>
+      </w:pPr>
+      <w:r>
+        <w:rPr>
+          <w:color w:val="FF0000"/>
+        </w:rPr>
         <w:t>The template will number citations consecutively within brackets [1]. The sentence punctuation follows the bracket [2]. Refer simply to the reference number, as in [3]—do not use “Ref. [3]” or “reference [3]” except at the beginning of a sentence: “Reference [3] was the first</w:t>
       </w:r>
       <w:r>
         <w:rPr>
+          <w:color w:val="FF0000"/>
           <w:lang w:val="en-US"/>
         </w:rPr>
         <w:t xml:space="preserve"> </w:t>
       </w:r>
       <w:r>
+        <w:rPr>
+          <w:color w:val="FF0000"/>
+        </w:rPr>
         <w:t>...</w:t>
       </w:r>
       <w:r>
+        <w:rPr>
+          <w:color w:val="FF0000"/>
+        </w:rPr>
         <w:t>”</w:t>
       </w:r>
     </w:p>
     <w:p>
       <w:pPr>
         <w:pStyle w:val="Textoindependiente"/>
-      </w:pPr>
-      <w:r>
+        <w:rPr>
+          <w:color w:val="FF0000"/>
+        </w:rPr>
+      </w:pPr>
+      <w:r>
+        <w:rPr>
+          <w:color w:val="FF0000"/>
+        </w:rPr>
         <w:t>Number footnotes separately in superscripts. Place the actual footnote at the bottom of the column in which it was cited. Do not put footnotes in the</w:t>
       </w:r>
       <w:r>
         <w:rPr>
+          <w:color w:val="FF0000"/>
           <w:lang w:val="en-US"/>
         </w:rPr>
         <w:t xml:space="preserve"> abstract or</w:t>
       </w:r>
       <w:r>
+        <w:rPr>
+          <w:color w:val="FF0000"/>
+        </w:rPr>
         <w:t xml:space="preserve"> reference list. Use letters for table footnotes.</w:t>
       </w:r>
     </w:p>
     <w:p>
       <w:pPr>
         <w:pStyle w:val="Textoindependiente"/>
-      </w:pPr>
-      <w:r>
+        <w:rPr>
+          <w:color w:val="FF0000"/>
+        </w:rPr>
+      </w:pPr>
+      <w:r>
+        <w:rPr>
+          <w:color w:val="FF0000"/>
+        </w:rPr>
         <w:t>Unless there are six au</w:t>
       </w:r>
       <w:r>
+        <w:rPr>
+          <w:color w:val="FF0000"/>
+        </w:rPr>
         <w:t>thors or more give all authors</w:t>
       </w:r>
       <w:r>
         <w:rPr>
+          <w:color w:val="FF0000"/>
           <w:lang w:val="en-US"/>
         </w:rPr>
         <w:t xml:space="preserve">’ </w:t>
       </w:r>
       <w:r>
+        <w:rPr>
+          <w:color w:val="FF0000"/>
+        </w:rPr>
         <w:t>names; do not use “et al.”. Papers that have not been published, even if they have been submitted for publication, should be cited as “unpublished” [4]. Papers that have been accepted for publication should be cited as “in press” [5]. Capitalize only the first word in a paper title, except for proper nouns and element symbols.</w:t>
       </w:r>
     </w:p>
     <w:p>
       <w:pPr>
         <w:pStyle w:val="Textoindependiente"/>
-      </w:pPr>
-      <w:r>
-        <w:t xml:space="preserve">For </w:t>
-      </w:r>
-      <w:r>
-        <w:t>papers</w:t>
-      </w:r>
-      <w:r>
-        <w:t xml:space="preserve"> published in translation journals, please give the English citation first, followed by the original foreign-language citation [6].</w:t>
-      </w:r>
-    </w:p>
-    <w:p/>
+        <w:rPr>
+          <w:color w:val="FF0000"/>
+        </w:rPr>
+      </w:pPr>
+      <w:r>
+        <w:rPr>
+          <w:color w:val="FF0000"/>
+        </w:rPr>
+        <w:t>For papers published in translation journals, please give the English citation first, followed by the original foreign-language citation [6].</w:t>
+      </w:r>
+    </w:p>
+    <w:p>
+      <w:pPr>
+        <w:rPr>
+          <w:color w:val="FF0000"/>
+        </w:rPr>
+      </w:pPr>
+    </w:p>
     <w:p>
       <w:pPr>
         <w:pStyle w:val="references"/>
         <w:ind w:start="17.70pt" w:hanging="17.70pt"/>
-      </w:pPr>
-      <w:r>
+        <w:rPr>
+          <w:color w:val="FF0000"/>
+        </w:rPr>
+      </w:pPr>
+      <w:r>
+        <w:rPr>
+          <w:color w:val="FF0000"/>
+        </w:rPr>
         <w:t xml:space="preserve">G. Eason, B. Noble, and I. N. Sneddon, “On certain integrals of Lipschitz-Hankel type involving products of Bessel functions,” Phil. Trans. Roy. Soc. London, vol. A247, pp. 529–551, April 1955. </w:t>
       </w:r>
       <w:r>
         <w:rPr>
           <w:i/>
           <w:iCs/>
+          <w:color w:val="FF0000"/>
         </w:rPr>
         <w:t>(references)</w:t>
       </w:r>
@@ -3231,8 +4263,14 @@
       <w:pPr>
         <w:pStyle w:val="references"/>
         <w:ind w:start="17.70pt" w:hanging="17.70pt"/>
-      </w:pPr>
-      <w:r>
+        <w:rPr>
+          <w:color w:val="FF0000"/>
+        </w:rPr>
+      </w:pPr>
+      <w:r>
+        <w:rPr>
+          <w:color w:val="FF0000"/>
+        </w:rPr>
         <w:t>J. Clerk Maxwell, A Treatise on Electricity and Magnetism, 3rd ed., vol. 2. Oxford: Clarendon, 1892, pp.68–73.</w:t>
       </w:r>
     </w:p>
@@ -3240,8 +4278,14 @@
       <w:pPr>
         <w:pStyle w:val="references"/>
         <w:ind w:start="17.70pt" w:hanging="17.70pt"/>
-      </w:pPr>
-      <w:r>
+        <w:rPr>
+          <w:color w:val="FF0000"/>
+        </w:rPr>
+      </w:pPr>
+      <w:r>
+        <w:rPr>
+          <w:color w:val="FF0000"/>
+        </w:rPr>
         <w:t>I. S. Jacobs and C. P. Bean, “Fine particles, thin films and exchange anisotropy,” in Magnetism, vol. III, G. T. Rado and H. Suhl, Eds. New York: Academic, 1963, pp. 271–350.</w:t>
       </w:r>
     </w:p>
@@ -3249,8 +4293,14 @@
       <w:pPr>
         <w:pStyle w:val="references"/>
         <w:ind w:start="17.70pt" w:hanging="17.70pt"/>
-      </w:pPr>
-      <w:r>
+        <w:rPr>
+          <w:color w:val="FF0000"/>
+        </w:rPr>
+      </w:pPr>
+      <w:r>
+        <w:rPr>
+          <w:color w:val="FF0000"/>
+        </w:rPr>
         <w:t>K. Elissa, “Title of paper if known,” unpublished.</w:t>
       </w:r>
     </w:p>
@@ -3258,8 +4308,14 @@
       <w:pPr>
         <w:pStyle w:val="references"/>
         <w:ind w:start="17.70pt" w:hanging="17.70pt"/>
-      </w:pPr>
-      <w:r>
+        <w:rPr>
+          <w:color w:val="FF0000"/>
+        </w:rPr>
+      </w:pPr>
+      <w:r>
+        <w:rPr>
+          <w:color w:val="FF0000"/>
+        </w:rPr>
         <w:t>R. Nicole, “Title of paper with only first word capitalized,” J. Name Stand. Abbrev., in press.</w:t>
       </w:r>
     </w:p>
@@ -3267,8 +4323,14 @@
       <w:pPr>
         <w:pStyle w:val="references"/>
         <w:ind w:start="17.70pt" w:hanging="17.70pt"/>
-      </w:pPr>
-      <w:r>
+        <w:rPr>
+          <w:color w:val="FF0000"/>
+        </w:rPr>
+      </w:pPr>
+      <w:r>
+        <w:rPr>
+          <w:color w:val="FF0000"/>
+        </w:rPr>
         <w:t>Y. Yorozu, M. Hirano, K. Oka, and Y. Tagawa, “Electron spectroscopy studies on magneto-optical media and plastic substrate interface,” IEEE Transl. J. Magn. Japan, vol. 2, pp. 740–741, August 1987 [Digests 9th Annual Conf. Magnetics Japan, p. 301, 1982].</w:t>
       </w:r>
     </w:p>
@@ -3276,14 +4338,26 @@
       <w:pPr>
         <w:pStyle w:val="references"/>
         <w:ind w:start="17.70pt" w:hanging="17.70pt"/>
-      </w:pPr>
-      <w:r>
+        <w:rPr>
+          <w:color w:val="FF0000"/>
+        </w:rPr>
+      </w:pPr>
+      <w:r>
+        <w:rPr>
+          <w:color w:val="FF0000"/>
+        </w:rPr>
         <w:t>M. Young, The Technical Writer</w:t>
       </w:r>
       <w:r>
+        <w:rPr>
+          <w:color w:val="FF0000"/>
+        </w:rPr>
         <w:t>’</w:t>
       </w:r>
       <w:r>
+        <w:rPr>
+          <w:color w:val="FF0000"/>
+        </w:rPr>
         <w:t>s Handbook. Mill Valley, CA: University Science, 1989.</w:t>
       </w:r>
     </w:p>
@@ -3295,6 +4369,9 @@
           <w:numId w:val="0"/>
         </w:numPr>
         <w:ind w:start="18pt" w:hanging="18pt"/>
+        <w:rPr>
+          <w:color w:val="FF0000"/>
+        </w:rPr>
       </w:pPr>
     </w:p>
     <w:p>
@@ -3366,10 +4443,17 @@
       </w:r>
     </w:p>
     <w:p>
+      <w:pPr>
+        <w:rPr>
+          <w:color w:val="FF0000"/>
+        </w:rPr>
+      </w:pPr>
       <w:r>
         <w:rPr>
           <w:noProof/>
-        </w:rPr>
+          <w:color w:val="FF0000"/>
+        </w:rPr>
+        <w:lastRenderedPageBreak/>
         <w:drawing>
           <wp:anchor distT="0" distB="0" distL="114300" distR="114300" simplePos="0" relativeHeight="251657728" behindDoc="1" locked="0" layoutInCell="1" allowOverlap="1" wp14:anchorId="6ACC315C" wp14:editId="368E8DDC">
             <wp:simplePos x="0" y="0"/>
@@ -4244,6 +5328,118 @@
     </w:lvl>
   </w:abstractNum>
   <w:abstractNum w:abstractNumId="14" w15:restartNumberingAfterBreak="0">
+    <w:nsid w:val="285E51C7"/>
+    <w:multiLevelType w:val="hybridMultilevel"/>
+    <w:tmpl w:val="7494D206"/>
+    <w:lvl w:ilvl="0" w:tplc="2BA83C5E">
+      <w:numFmt w:val="bullet"/>
+      <w:lvlText w:val="-"/>
+      <w:lvlJc w:val="start"/>
+      <w:pPr>
+        <w:ind w:start="32.40pt" w:hanging="18pt"/>
+      </w:pPr>
+      <w:rPr>
+        <w:rFonts w:ascii="Times New Roman" w:eastAsia="SimSun" w:hAnsi="Times New Roman" w:cs="Times New Roman" w:hint="default"/>
+      </w:rPr>
+    </w:lvl>
+    <w:lvl w:ilvl="1" w:tplc="2C0A0003" w:tentative="1">
+      <w:start w:val="1"/>
+      <w:numFmt w:val="bullet"/>
+      <w:lvlText w:val="o"/>
+      <w:lvlJc w:val="start"/>
+      <w:pPr>
+        <w:ind w:start="68.40pt" w:hanging="18pt"/>
+      </w:pPr>
+      <w:rPr>
+        <w:rFonts w:ascii="Courier New" w:hAnsi="Courier New" w:cs="Courier New" w:hint="default"/>
+      </w:rPr>
+    </w:lvl>
+    <w:lvl w:ilvl="2" w:tplc="2C0A0005" w:tentative="1">
+      <w:start w:val="1"/>
+      <w:numFmt w:val="bullet"/>
+      <w:lvlText w:val=""/>
+      <w:lvlJc w:val="start"/>
+      <w:pPr>
+        <w:ind w:start="104.40pt" w:hanging="18pt"/>
+      </w:pPr>
+      <w:rPr>
+        <w:rFonts w:ascii="Wingdings" w:hAnsi="Wingdings" w:hint="default"/>
+      </w:rPr>
+    </w:lvl>
+    <w:lvl w:ilvl="3" w:tplc="2C0A0001" w:tentative="1">
+      <w:start w:val="1"/>
+      <w:numFmt w:val="bullet"/>
+      <w:lvlText w:val=""/>
+      <w:lvlJc w:val="start"/>
+      <w:pPr>
+        <w:ind w:start="140.40pt" w:hanging="18pt"/>
+      </w:pPr>
+      <w:rPr>
+        <w:rFonts w:ascii="Symbol" w:hAnsi="Symbol" w:hint="default"/>
+      </w:rPr>
+    </w:lvl>
+    <w:lvl w:ilvl="4" w:tplc="2C0A0003" w:tentative="1">
+      <w:start w:val="1"/>
+      <w:numFmt w:val="bullet"/>
+      <w:lvlText w:val="o"/>
+      <w:lvlJc w:val="start"/>
+      <w:pPr>
+        <w:ind w:start="176.40pt" w:hanging="18pt"/>
+      </w:pPr>
+      <w:rPr>
+        <w:rFonts w:ascii="Courier New" w:hAnsi="Courier New" w:cs="Courier New" w:hint="default"/>
+      </w:rPr>
+    </w:lvl>
+    <w:lvl w:ilvl="5" w:tplc="2C0A0005" w:tentative="1">
+      <w:start w:val="1"/>
+      <w:numFmt w:val="bullet"/>
+      <w:lvlText w:val=""/>
+      <w:lvlJc w:val="start"/>
+      <w:pPr>
+        <w:ind w:start="212.40pt" w:hanging="18pt"/>
+      </w:pPr>
+      <w:rPr>
+        <w:rFonts w:ascii="Wingdings" w:hAnsi="Wingdings" w:hint="default"/>
+      </w:rPr>
+    </w:lvl>
+    <w:lvl w:ilvl="6" w:tplc="2C0A0001" w:tentative="1">
+      <w:start w:val="1"/>
+      <w:numFmt w:val="bullet"/>
+      <w:lvlText w:val=""/>
+      <w:lvlJc w:val="start"/>
+      <w:pPr>
+        <w:ind w:start="248.40pt" w:hanging="18pt"/>
+      </w:pPr>
+      <w:rPr>
+        <w:rFonts w:ascii="Symbol" w:hAnsi="Symbol" w:hint="default"/>
+      </w:rPr>
+    </w:lvl>
+    <w:lvl w:ilvl="7" w:tplc="2C0A0003" w:tentative="1">
+      <w:start w:val="1"/>
+      <w:numFmt w:val="bullet"/>
+      <w:lvlText w:val="o"/>
+      <w:lvlJc w:val="start"/>
+      <w:pPr>
+        <w:ind w:start="284.40pt" w:hanging="18pt"/>
+      </w:pPr>
+      <w:rPr>
+        <w:rFonts w:ascii="Courier New" w:hAnsi="Courier New" w:cs="Courier New" w:hint="default"/>
+      </w:rPr>
+    </w:lvl>
+    <w:lvl w:ilvl="8" w:tplc="2C0A0005" w:tentative="1">
+      <w:start w:val="1"/>
+      <w:numFmt w:val="bullet"/>
+      <w:lvlText w:val=""/>
+      <w:lvlJc w:val="start"/>
+      <w:pPr>
+        <w:ind w:start="320.40pt" w:hanging="18pt"/>
+      </w:pPr>
+      <w:rPr>
+        <w:rFonts w:ascii="Wingdings" w:hAnsi="Wingdings" w:hint="default"/>
+      </w:rPr>
+    </w:lvl>
+  </w:abstractNum>
+  <w:abstractNum w:abstractNumId="15" w15:restartNumberingAfterBreak="0">
     <w:nsid w:val="37660336"/>
     <w:multiLevelType w:val="hybridMultilevel"/>
     <w:tmpl w:val="754EAC84"/>
@@ -4384,7 +5580,7 @@
       </w:rPr>
     </w:lvl>
   </w:abstractNum>
-  <w:abstractNum w:abstractNumId="15" w15:restartNumberingAfterBreak="0">
+  <w:abstractNum w:abstractNumId="16" w15:restartNumberingAfterBreak="0">
     <w:nsid w:val="39E54FC6"/>
     <w:multiLevelType w:val="singleLevel"/>
     <w:tmpl w:val="5B7288D4"/>
@@ -4404,7 +5600,7 @@
       </w:rPr>
     </w:lvl>
   </w:abstractNum>
-  <w:abstractNum w:abstractNumId="16" w15:restartNumberingAfterBreak="0">
+  <w:abstractNum w:abstractNumId="17" w15:restartNumberingAfterBreak="0">
     <w:nsid w:val="4189603E"/>
     <w:multiLevelType w:val="multilevel"/>
     <w:tmpl w:val="0AB06E12"/>
@@ -4611,7 +5807,7 @@
       </w:rPr>
     </w:lvl>
   </w:abstractNum>
-  <w:abstractNum w:abstractNumId="17" w15:restartNumberingAfterBreak="0">
+  <w:abstractNum w:abstractNumId="18" w15:restartNumberingAfterBreak="0">
     <w:nsid w:val="493C3F76"/>
     <w:multiLevelType w:val="hybridMultilevel"/>
     <w:tmpl w:val="9A9E418C"/>
@@ -4722,7 +5918,119 @@
       </w:pPr>
     </w:lvl>
   </w:abstractNum>
-  <w:abstractNum w:abstractNumId="18" w15:restartNumberingAfterBreak="0">
+  <w:abstractNum w:abstractNumId="19" w15:restartNumberingAfterBreak="0">
+    <w:nsid w:val="50367EEB"/>
+    <w:multiLevelType w:val="hybridMultilevel"/>
+    <w:tmpl w:val="5E5676D4"/>
+    <w:lvl w:ilvl="0" w:tplc="2054B5A8">
+      <w:numFmt w:val="bullet"/>
+      <w:lvlText w:val="-"/>
+      <w:lvlJc w:val="start"/>
+      <w:pPr>
+        <w:ind w:start="32.50pt" w:hanging="18pt"/>
+      </w:pPr>
+      <w:rPr>
+        <w:rFonts w:ascii="Times New Roman" w:eastAsia="SimSun" w:hAnsi="Times New Roman" w:cs="Times New Roman" w:hint="default"/>
+      </w:rPr>
+    </w:lvl>
+    <w:lvl w:ilvl="1" w:tplc="2C0A0003" w:tentative="1">
+      <w:start w:val="1"/>
+      <w:numFmt w:val="bullet"/>
+      <w:lvlText w:val="o"/>
+      <w:lvlJc w:val="start"/>
+      <w:pPr>
+        <w:ind w:start="68.50pt" w:hanging="18pt"/>
+      </w:pPr>
+      <w:rPr>
+        <w:rFonts w:ascii="Courier New" w:hAnsi="Courier New" w:cs="Courier New" w:hint="default"/>
+      </w:rPr>
+    </w:lvl>
+    <w:lvl w:ilvl="2" w:tplc="2C0A0005" w:tentative="1">
+      <w:start w:val="1"/>
+      <w:numFmt w:val="bullet"/>
+      <w:lvlText w:val=""/>
+      <w:lvlJc w:val="start"/>
+      <w:pPr>
+        <w:ind w:start="104.50pt" w:hanging="18pt"/>
+      </w:pPr>
+      <w:rPr>
+        <w:rFonts w:ascii="Wingdings" w:hAnsi="Wingdings" w:hint="default"/>
+      </w:rPr>
+    </w:lvl>
+    <w:lvl w:ilvl="3" w:tplc="2C0A0001" w:tentative="1">
+      <w:start w:val="1"/>
+      <w:numFmt w:val="bullet"/>
+      <w:lvlText w:val=""/>
+      <w:lvlJc w:val="start"/>
+      <w:pPr>
+        <w:ind w:start="140.50pt" w:hanging="18pt"/>
+      </w:pPr>
+      <w:rPr>
+        <w:rFonts w:ascii="Symbol" w:hAnsi="Symbol" w:hint="default"/>
+      </w:rPr>
+    </w:lvl>
+    <w:lvl w:ilvl="4" w:tplc="2C0A0003" w:tentative="1">
+      <w:start w:val="1"/>
+      <w:numFmt w:val="bullet"/>
+      <w:lvlText w:val="o"/>
+      <w:lvlJc w:val="start"/>
+      <w:pPr>
+        <w:ind w:start="176.50pt" w:hanging="18pt"/>
+      </w:pPr>
+      <w:rPr>
+        <w:rFonts w:ascii="Courier New" w:hAnsi="Courier New" w:cs="Courier New" w:hint="default"/>
+      </w:rPr>
+    </w:lvl>
+    <w:lvl w:ilvl="5" w:tplc="2C0A0005" w:tentative="1">
+      <w:start w:val="1"/>
+      <w:numFmt w:val="bullet"/>
+      <w:lvlText w:val=""/>
+      <w:lvlJc w:val="start"/>
+      <w:pPr>
+        <w:ind w:start="212.50pt" w:hanging="18pt"/>
+      </w:pPr>
+      <w:rPr>
+        <w:rFonts w:ascii="Wingdings" w:hAnsi="Wingdings" w:hint="default"/>
+      </w:rPr>
+    </w:lvl>
+    <w:lvl w:ilvl="6" w:tplc="2C0A0001" w:tentative="1">
+      <w:start w:val="1"/>
+      <w:numFmt w:val="bullet"/>
+      <w:lvlText w:val=""/>
+      <w:lvlJc w:val="start"/>
+      <w:pPr>
+        <w:ind w:start="248.50pt" w:hanging="18pt"/>
+      </w:pPr>
+      <w:rPr>
+        <w:rFonts w:ascii="Symbol" w:hAnsi="Symbol" w:hint="default"/>
+      </w:rPr>
+    </w:lvl>
+    <w:lvl w:ilvl="7" w:tplc="2C0A0003" w:tentative="1">
+      <w:start w:val="1"/>
+      <w:numFmt w:val="bullet"/>
+      <w:lvlText w:val="o"/>
+      <w:lvlJc w:val="start"/>
+      <w:pPr>
+        <w:ind w:start="284.50pt" w:hanging="18pt"/>
+      </w:pPr>
+      <w:rPr>
+        <w:rFonts w:ascii="Courier New" w:hAnsi="Courier New" w:cs="Courier New" w:hint="default"/>
+      </w:rPr>
+    </w:lvl>
+    <w:lvl w:ilvl="8" w:tplc="2C0A0005" w:tentative="1">
+      <w:start w:val="1"/>
+      <w:numFmt w:val="bullet"/>
+      <w:lvlText w:val=""/>
+      <w:lvlJc w:val="start"/>
+      <w:pPr>
+        <w:ind w:start="320.50pt" w:hanging="18pt"/>
+      </w:pPr>
+      <w:rPr>
+        <w:rFonts w:ascii="Wingdings" w:hAnsi="Wingdings" w:hint="default"/>
+      </w:rPr>
+    </w:lvl>
+  </w:abstractNum>
+  <w:abstractNum w:abstractNumId="20" w15:restartNumberingAfterBreak="0">
     <w:nsid w:val="52CA544A"/>
     <w:multiLevelType w:val="singleLevel"/>
     <w:tmpl w:val="AED6D67E"/>
@@ -4749,7 +6057,7 @@
       </w:rPr>
     </w:lvl>
   </w:abstractNum>
-  <w:abstractNum w:abstractNumId="19" w15:restartNumberingAfterBreak="0">
+  <w:abstractNum w:abstractNumId="21" w15:restartNumberingAfterBreak="0">
     <w:nsid w:val="6C402C58"/>
     <w:multiLevelType w:val="hybridMultilevel"/>
     <w:tmpl w:val="9A1CA078"/>
@@ -4894,7 +6202,7 @@
       </w:rPr>
     </w:lvl>
   </w:abstractNum>
-  <w:abstractNum w:abstractNumId="20" w15:restartNumberingAfterBreak="0">
+  <w:abstractNum w:abstractNumId="22" w15:restartNumberingAfterBreak="0">
     <w:nsid w:val="6CD32DA8"/>
     <w:multiLevelType w:val="singleLevel"/>
     <w:tmpl w:val="166470C2"/>
@@ -4921,34 +6229,34 @@
     </w:lvl>
   </w:abstractNum>
   <w:num w:numId="1">
-    <w:abstractNumId w:val="14"/>
+    <w:abstractNumId w:val="15"/>
   </w:num>
   <w:num w:numId="2">
-    <w:abstractNumId w:val="19"/>
+    <w:abstractNumId w:val="21"/>
   </w:num>
   <w:num w:numId="3">
     <w:abstractNumId w:val="13"/>
   </w:num>
   <w:num w:numId="4">
-    <w:abstractNumId w:val="16"/>
+    <w:abstractNumId w:val="17"/>
   </w:num>
   <w:num w:numId="5">
-    <w:abstractNumId w:val="16"/>
+    <w:abstractNumId w:val="17"/>
   </w:num>
   <w:num w:numId="6">
-    <w:abstractNumId w:val="16"/>
+    <w:abstractNumId w:val="17"/>
   </w:num>
   <w:num w:numId="7">
-    <w:abstractNumId w:val="16"/>
+    <w:abstractNumId w:val="17"/>
   </w:num>
   <w:num w:numId="8">
-    <w:abstractNumId w:val="18"/>
+    <w:abstractNumId w:val="20"/>
   </w:num>
   <w:num w:numId="9">
-    <w:abstractNumId w:val="20"/>
+    <w:abstractNumId w:val="22"/>
   </w:num>
   <w:num w:numId="10">
-    <w:abstractNumId w:val="15"/>
+    <w:abstractNumId w:val="16"/>
   </w:num>
   <w:num w:numId="11">
     <w:abstractNumId w:val="12"/>
@@ -4990,7 +6298,13 @@
     <w:abstractNumId w:val="1"/>
   </w:num>
   <w:num w:numId="24">
-    <w:abstractNumId w:val="17"/>
+    <w:abstractNumId w:val="18"/>
+  </w:num>
+  <w:num w:numId="25">
+    <w:abstractNumId w:val="14"/>
+  </w:num>
+  <w:num w:numId="26">
+    <w:abstractNumId w:val="19"/>
   </w:num>
 </w:numbering>
 </file>
@@ -5023,6 +6337,7 @@
     <w:lsdException w:name="Strong" w:qFormat="1"/>
     <w:lsdException w:name="Emphasis" w:qFormat="1"/>
     <w:lsdException w:name="HTML Keyboard" w:semiHidden="1" w:unhideWhenUsed="1"/>
+    <w:lsdException w:name="Normal Table" w:semiHidden="1" w:unhideWhenUsed="1"/>
     <w:lsdException w:name="annotation subject" w:semiHidden="1" w:unhideWhenUsed="1"/>
     <w:lsdException w:name="No List" w:semiHidden="1" w:unhideWhenUsed="1"/>
     <w:lsdException w:name="Outline List 1" w:semiHidden="1" w:unhideWhenUsed="1"/>
@@ -5065,8 +6380,11 @@
     <w:lsdException w:name="Table Contemporary" w:semiHidden="1" w:unhideWhenUsed="1"/>
     <w:lsdException w:name="Table Elegant" w:semiHidden="1" w:unhideWhenUsed="1"/>
     <w:lsdException w:name="Table Professional" w:semiHidden="1" w:unhideWhenUsed="1"/>
+    <w:lsdException w:name="Table Subtle 1" w:semiHidden="1" w:unhideWhenUsed="1"/>
     <w:lsdException w:name="Table Subtle 2" w:semiHidden="1" w:unhideWhenUsed="1"/>
     <w:lsdException w:name="Table Web 1" w:semiHidden="1" w:unhideWhenUsed="1"/>
+    <w:lsdException w:name="Table Web 2" w:semiHidden="1" w:unhideWhenUsed="1"/>
+    <w:lsdException w:name="Table Web 3" w:semiHidden="1" w:unhideWhenUsed="1"/>
     <w:lsdException w:name="Balloon Text" w:semiHidden="1" w:unhideWhenUsed="1"/>
     <w:lsdException w:name="Table Theme" w:semiHidden="1" w:unhideWhenUsed="1"/>
     <w:lsdException w:name="Placeholder Text" w:semiHidden="1" w:uiPriority="99"/>
@@ -6021,7 +7339,7 @@
 </file>
 
 <file path=customXml/itemProps1.xml><?xml version="1.0" encoding="utf-8"?>
-<ds:datastoreItem xmlns:ds="http://purl.oclc.org/ooxml/officeDocument/customXml" ds:itemID="{93F6AA26-C0F9-4E82-9E0D-2D0261374D58}">
+<ds:datastoreItem xmlns:ds="http://purl.oclc.org/ooxml/officeDocument/customXml" ds:itemID="{E02A48EA-C64F-4933-B03F-C7DFF177CA82}">
   <ds:schemaRefs>
     <ds:schemaRef ds:uri="http://schemas.openxmlformats.org/officeDocument/2006/bibliography"/>
   </ds:schemaRefs>

</xml_diff>

<commit_message>
agregue cosas al informe
</commit_message>
<xml_diff>
--- a/Informe/Informe.docx
+++ b/Informe/Informe.docx
@@ -1532,28 +1532,20 @@
       <w:pPr>
         <w:pStyle w:val="Ttulo1"/>
         <w:rPr>
-          <w:color w:val="FF0000"/>
-        </w:rPr>
-      </w:pPr>
-      <w:r>
-        <w:rPr>
-          <w:color w:val="FF0000"/>
-        </w:rPr>
-        <w:t>Introduction (</w:t>
-      </w:r>
-      <w:r>
-        <w:rPr>
-          <w:rFonts w:eastAsia="MS Mincho"/>
-          <w:i/>
-          <w:color w:val="FF0000"/>
-        </w:rPr>
-        <w:t>Heading 1</w:t>
-      </w:r>
-      <w:r>
-        <w:rPr>
-          <w:color w:val="FF0000"/>
-        </w:rPr>
-        <w:t>)</w:t>
+          <w:color w:val="000000" w:themeColor="text1"/>
+        </w:rPr>
+      </w:pPr>
+      <w:r>
+        <w:rPr>
+          <w:color w:val="000000" w:themeColor="text1"/>
+        </w:rPr>
+        <w:t>Introduction</w:t>
+      </w:r>
+      <w:r>
+        <w:rPr>
+          <w:color w:val="000000" w:themeColor="text1"/>
+        </w:rPr>
+        <w:t xml:space="preserve"> to the problem</w:t>
       </w:r>
     </w:p>
     <w:p>
@@ -1567,7 +1559,20 @@
         <w:rPr>
           <w:lang w:val="en-US"/>
         </w:rPr>
-        <w:t xml:space="preserve">In general, noise can be a problem if it is mixed with any signal of interest. That problem shows up even more when a person is making an important call or meeting in a conference room, the voice of the person on the other side of the communication must be </w:t>
+        <w:t xml:space="preserve">In general, noise can be a problem if it is </w:t>
+      </w:r>
+      <w:r>
+        <w:rPr>
+          <w:u w:val="single"/>
+          <w:lang w:val="en-US"/>
+        </w:rPr>
+        <w:t>mixed</w:t>
+      </w:r>
+      <w:r>
+        <w:rPr>
+          <w:lang w:val="en-US"/>
+        </w:rPr>
+        <w:t xml:space="preserve"> with any signal of interest. That problem shows up even more when a person is making an important call or meeting in a conference room, the voice of the person on the other side of the communication must be </w:t>
       </w:r>
       <w:r>
         <w:rPr>
@@ -2145,7 +2150,7 @@
           <w:lang w:val="en-US"/>
         </w:rPr>
         <w:drawing>
-          <wp:inline distT="0" distB="0" distL="0" distR="0" wp14:anchorId="67EE313C" wp14:editId="67BFEEF2">
+          <wp:inline distT="0" distB="0" distL="0" distR="0" wp14:anchorId="7E4699DC" wp14:editId="75899656">
             <wp:extent cx="2819400" cy="1809984"/>
             <wp:effectExtent l="0" t="0" r="0" b="0"/>
             <wp:docPr id="3" name="Imagen 3"/>
@@ -2196,16 +2201,220 @@
     </w:p>
     <w:p>
       <w:pPr>
+        <w:pStyle w:val="Ttulo2"/>
+        <w:rPr>
+          <w:u w:val="single"/>
+        </w:rPr>
+      </w:pPr>
+      <w:r>
+        <w:t>Selecting the algorithm to run tests</w:t>
+      </w:r>
+      <w:r>
+        <w:rPr>
+          <w:u w:val="single"/>
+        </w:rPr>
+        <w:t>.</w:t>
+      </w:r>
+    </w:p>
+    <w:p>
+      <w:pPr>
+        <w:pStyle w:val="Textoindependiente"/>
+        <w:rPr>
+          <w:lang w:val="en-US"/>
+        </w:rPr>
+      </w:pPr>
+      <w:r>
+        <w:rPr>
+          <w:lang w:val="en-US"/>
+        </w:rPr>
+        <w:t>A</w:t>
+      </w:r>
+      <w:r>
+        <w:rPr>
+          <w:lang w:val="en-US"/>
+        </w:rPr>
+        <w:t xml:space="preserve">s every audio subarray power </w:t>
+      </w:r>
+      <w:proofErr w:type="gramStart"/>
+      <w:r>
+        <w:rPr>
+          <w:lang w:val="en-US"/>
+        </w:rPr>
+        <w:t>changes</w:t>
+      </w:r>
+      <w:proofErr w:type="gramEnd"/>
+      <w:r>
+        <w:rPr>
+          <w:lang w:val="en-US"/>
+        </w:rPr>
+        <w:t xml:space="preserve"> along the complete array, the first naive </w:t>
+      </w:r>
+      <w:r>
+        <w:rPr>
+          <w:lang w:val="en-US"/>
+        </w:rPr>
+        <w:t xml:space="preserve">test </w:t>
+      </w:r>
+      <w:r>
+        <w:rPr>
+          <w:lang w:val="en-US"/>
+        </w:rPr>
+        <w:t xml:space="preserve">was with </w:t>
+      </w:r>
+      <w:r>
+        <w:rPr>
+          <w:lang w:val="en-US"/>
+        </w:rPr>
+        <w:t xml:space="preserve">NLMS algorithm. The results were acceptable but took approximately </w:t>
+      </w:r>
+      <w:r>
+        <w:rPr>
+          <w:lang w:val="en-US"/>
+        </w:rPr>
+        <w:t xml:space="preserve">X seconds to process X so </w:t>
+      </w:r>
+      <w:r>
+        <w:rPr>
+          <w:lang w:val="en-US"/>
+        </w:rPr>
+        <w:t>in terms of computational complexity</w:t>
+      </w:r>
+      <w:r>
+        <w:rPr>
+          <w:lang w:val="en-US"/>
+        </w:rPr>
+        <w:t>, it was not the best option.</w:t>
+      </w:r>
+    </w:p>
+    <w:p>
+      <w:pPr>
+        <w:pStyle w:val="Textoindependiente"/>
+        <w:rPr>
+          <w:lang w:val="en-US"/>
+        </w:rPr>
+      </w:pPr>
+      <w:r>
+        <w:rPr>
+          <w:lang w:val="en-US"/>
+        </w:rPr>
+        <w:lastRenderedPageBreak/>
+        <w:t xml:space="preserve">As a result, we </w:t>
+      </w:r>
+      <w:proofErr w:type="gramStart"/>
+      <w:r>
+        <w:rPr>
+          <w:lang w:val="en-US"/>
+        </w:rPr>
+        <w:t>looked into</w:t>
+      </w:r>
+      <w:proofErr w:type="gramEnd"/>
+      <w:r>
+        <w:rPr>
+          <w:lang w:val="en-US"/>
+        </w:rPr>
+        <w:t xml:space="preserve"> another algorithm called Fast Block LMS, which processes the input by blocks and saves time according to the increment of the block length.</w:t>
+      </w:r>
+    </w:p>
+    <w:p>
+      <w:pPr>
+        <w:jc w:val="both"/>
+      </w:pPr>
+    </w:p>
+    <w:p>
+      <w:pPr>
         <w:pStyle w:val="Ttulo1"/>
       </w:pPr>
       <w:r>
-        <w:t xml:space="preserve">Prepare Your Paper </w:t>
-      </w:r>
-      <w:r>
+        <w:t>Decision  making: testbenche</w:t>
+      </w:r>
+      <w:r>
+        <w:t>S</w:t>
+      </w:r>
+    </w:p>
+    <w:p>
+      <w:pPr>
+        <w:jc w:val="both"/>
+      </w:pPr>
+    </w:p>
+    <w:p>
+      <w:pPr>
+        <w:pStyle w:val="Ttulo1"/>
+      </w:pPr>
+      <w:r>
+        <w:t>Results and anaylisis</w:t>
+      </w:r>
+    </w:p>
+    <w:p/>
+    <w:p>
+      <w:pPr>
+        <w:pStyle w:val="Textoindependiente"/>
+        <w:rPr>
+          <w:color w:val="FF0000"/>
+          <w:lang w:val="en-US"/>
+        </w:rPr>
+      </w:pPr>
+      <w:proofErr w:type="spellStart"/>
+      <w:r>
+        <w:rPr>
+          <w:color w:val="FF0000"/>
+        </w:rPr>
         <w:t>Before</w:t>
       </w:r>
-      <w:r>
-        <w:t xml:space="preserve"> Styling</w:t>
+      <w:proofErr w:type="spellEnd"/>
+      <w:r>
+        <w:rPr>
+          <w:color w:val="FF0000"/>
+        </w:rPr>
+        <w:t xml:space="preserve"> </w:t>
+      </w:r>
+      <w:proofErr w:type="spellStart"/>
+      <w:r>
+        <w:rPr>
+          <w:color w:val="FF0000"/>
+        </w:rPr>
+        <w:t>you</w:t>
+      </w:r>
+      <w:proofErr w:type="spellEnd"/>
+      <w:r>
+        <w:rPr>
+          <w:color w:val="FF0000"/>
+        </w:rPr>
+        <w:t xml:space="preserve"> </w:t>
+      </w:r>
+      <w:proofErr w:type="spellStart"/>
+      <w:r>
+        <w:rPr>
+          <w:color w:val="FF0000"/>
+        </w:rPr>
+        <w:t>begin</w:t>
+      </w:r>
+      <w:proofErr w:type="spellEnd"/>
+      <w:r>
+        <w:rPr>
+          <w:color w:val="FF0000"/>
+        </w:rPr>
+        <w:t xml:space="preserve"> </w:t>
+      </w:r>
+      <w:proofErr w:type="spellStart"/>
+      <w:r>
+        <w:rPr>
+          <w:color w:val="FF0000"/>
+        </w:rPr>
+        <w:t>to</w:t>
+      </w:r>
+      <w:proofErr w:type="spellEnd"/>
+      <w:r>
+        <w:rPr>
+          <w:color w:val="FF0000"/>
+        </w:rPr>
+        <w:t xml:space="preserve"> format your paper, first write and save the content as a separate text file. </w:t>
+      </w:r>
+      <w:r>
+        <w:rPr>
+          <w:color w:val="FF0000"/>
+          <w:lang w:val="en-US"/>
+        </w:rPr>
+        <w:t>Complete all content and organizational editing before formatting. Please note sections A-D below for more information on proofreading, spelling and grammar.</w:t>
       </w:r>
     </w:p>
     <w:p>
@@ -2213,21 +2422,175 @@
         <w:pStyle w:val="Textoindependiente"/>
         <w:rPr>
           <w:color w:val="FF0000"/>
-          <w:lang w:val="en-US"/>
-        </w:rPr>
-      </w:pPr>
-      <w:r>
-        <w:rPr>
-          <w:color w:val="FF0000"/>
-        </w:rPr>
-        <w:t xml:space="preserve">Before you begin to format your paper, first write and save the content as a separate text file. </w:t>
-      </w:r>
-      <w:r>
-        <w:rPr>
-          <w:color w:val="FF0000"/>
-          <w:lang w:val="en-US"/>
-        </w:rPr>
-        <w:t>Complete all content and organizational editing before formatting. Please note sections A-D below for more information on proofreading, spelling and grammar.</w:t>
+        </w:rPr>
+      </w:pPr>
+      <w:proofErr w:type="spellStart"/>
+      <w:r>
+        <w:rPr>
+          <w:color w:val="FF0000"/>
+        </w:rPr>
+        <w:t>Keep</w:t>
+      </w:r>
+      <w:proofErr w:type="spellEnd"/>
+      <w:r>
+        <w:rPr>
+          <w:color w:val="FF0000"/>
+        </w:rPr>
+        <w:t xml:space="preserve"> </w:t>
+      </w:r>
+      <w:proofErr w:type="spellStart"/>
+      <w:r>
+        <w:rPr>
+          <w:color w:val="FF0000"/>
+        </w:rPr>
+        <w:t>your</w:t>
+      </w:r>
+      <w:proofErr w:type="spellEnd"/>
+      <w:r>
+        <w:rPr>
+          <w:color w:val="FF0000"/>
+        </w:rPr>
+        <w:t xml:space="preserve"> </w:t>
+      </w:r>
+      <w:proofErr w:type="spellStart"/>
+      <w:r>
+        <w:rPr>
+          <w:color w:val="FF0000"/>
+        </w:rPr>
+        <w:t>text</w:t>
+      </w:r>
+      <w:proofErr w:type="spellEnd"/>
+      <w:r>
+        <w:rPr>
+          <w:color w:val="FF0000"/>
+        </w:rPr>
+        <w:t xml:space="preserve"> and graphic files separate until after the text has been formatted and styled. Do </w:t>
+      </w:r>
+      <w:proofErr w:type="spellStart"/>
+      <w:r>
+        <w:rPr>
+          <w:color w:val="FF0000"/>
+        </w:rPr>
+        <w:t>not</w:t>
+      </w:r>
+      <w:proofErr w:type="spellEnd"/>
+      <w:r>
+        <w:rPr>
+          <w:color w:val="FF0000"/>
+        </w:rPr>
+        <w:t xml:space="preserve"> use </w:t>
+      </w:r>
+      <w:proofErr w:type="spellStart"/>
+      <w:r>
+        <w:rPr>
+          <w:color w:val="FF0000"/>
+        </w:rPr>
+        <w:t>hard</w:t>
+      </w:r>
+      <w:proofErr w:type="spellEnd"/>
+      <w:r>
+        <w:rPr>
+          <w:color w:val="FF0000"/>
+        </w:rPr>
+        <w:t xml:space="preserve"> </w:t>
+      </w:r>
+      <w:proofErr w:type="spellStart"/>
+      <w:r>
+        <w:rPr>
+          <w:color w:val="FF0000"/>
+        </w:rPr>
+        <w:t>tabs</w:t>
+      </w:r>
+      <w:proofErr w:type="spellEnd"/>
+      <w:r>
+        <w:rPr>
+          <w:color w:val="FF0000"/>
+        </w:rPr>
+        <w:t xml:space="preserve">, and </w:t>
+      </w:r>
+      <w:proofErr w:type="spellStart"/>
+      <w:r>
+        <w:rPr>
+          <w:color w:val="FF0000"/>
+        </w:rPr>
+        <w:t>limit</w:t>
+      </w:r>
+      <w:proofErr w:type="spellEnd"/>
+      <w:r>
+        <w:rPr>
+          <w:color w:val="FF0000"/>
+        </w:rPr>
+        <w:t xml:space="preserve"> use </w:t>
+      </w:r>
+      <w:proofErr w:type="spellStart"/>
+      <w:r>
+        <w:rPr>
+          <w:color w:val="FF0000"/>
+        </w:rPr>
+        <w:t>of</w:t>
+      </w:r>
+      <w:proofErr w:type="spellEnd"/>
+      <w:r>
+        <w:rPr>
+          <w:color w:val="FF0000"/>
+        </w:rPr>
+        <w:t xml:space="preserve"> </w:t>
+      </w:r>
+      <w:proofErr w:type="spellStart"/>
+      <w:r>
+        <w:rPr>
+          <w:color w:val="FF0000"/>
+        </w:rPr>
+        <w:t>hard</w:t>
+      </w:r>
+      <w:proofErr w:type="spellEnd"/>
+      <w:r>
+        <w:rPr>
+          <w:color w:val="FF0000"/>
+        </w:rPr>
+        <w:t xml:space="preserve"> </w:t>
+      </w:r>
+      <w:proofErr w:type="spellStart"/>
+      <w:r>
+        <w:rPr>
+          <w:color w:val="FF0000"/>
+        </w:rPr>
+        <w:t>returns</w:t>
+      </w:r>
+      <w:proofErr w:type="spellEnd"/>
+      <w:r>
+        <w:rPr>
+          <w:color w:val="FF0000"/>
+        </w:rPr>
+        <w:t xml:space="preserve"> </w:t>
+      </w:r>
+      <w:proofErr w:type="spellStart"/>
+      <w:r>
+        <w:rPr>
+          <w:color w:val="FF0000"/>
+        </w:rPr>
+        <w:t>to</w:t>
+      </w:r>
+      <w:proofErr w:type="spellEnd"/>
+      <w:r>
+        <w:rPr>
+          <w:color w:val="FF0000"/>
+        </w:rPr>
+        <w:t xml:space="preserve"> only one return at the end of a paragraph. Do not add any kind of pagination anywhere in the paper. Do not number text heads-the template will do that for you.</w:t>
+      </w:r>
+    </w:p>
+    <w:p>
+      <w:pPr>
+        <w:pStyle w:val="Ttulo2"/>
+        <w:rPr>
+          <w:color w:val="FF0000"/>
+        </w:rPr>
+      </w:pPr>
+      <w:r>
+        <w:rPr>
+          <w:color w:val="FF0000"/>
+        </w:rPr>
+        <w:t>Abbreviations and Acronyms</w:t>
       </w:r>
     </w:p>
     <w:p>
@@ -2241,21 +2604,34 @@
         <w:rPr>
           <w:color w:val="FF0000"/>
         </w:rPr>
-        <w:lastRenderedPageBreak/>
-        <w:t xml:space="preserve">Keep your text and graphic files separate until after the text has been formatted and styled. Do not use hard </w:t>
+        <w:t xml:space="preserve">Define abbreviations and acronyms the first time they are used in the text, even after they have been defined in the abstract. Abbreviations such as IEEE, SI, MKS, CGS, </w:t>
       </w:r>
       <w:proofErr w:type="spellStart"/>
       <w:r>
         <w:rPr>
           <w:color w:val="FF0000"/>
         </w:rPr>
-        <w:t>tabs</w:t>
+        <w:t>sc</w:t>
       </w:r>
       <w:proofErr w:type="spellEnd"/>
       <w:r>
         <w:rPr>
           <w:color w:val="FF0000"/>
         </w:rPr>
+        <w:t xml:space="preserve">, </w:t>
+      </w:r>
+      <w:proofErr w:type="spellStart"/>
+      <w:r>
+        <w:rPr>
+          <w:color w:val="FF0000"/>
+        </w:rPr>
+        <w:t>dc</w:t>
+      </w:r>
+      <w:proofErr w:type="spellEnd"/>
+      <w:r>
+        <w:rPr>
+          <w:color w:val="FF0000"/>
+        </w:rPr>
         <w:t xml:space="preserve">, and </w:t>
       </w:r>
       <w:proofErr w:type="spellStart"/>
@@ -2263,21 +2639,63 @@
         <w:rPr>
           <w:color w:val="FF0000"/>
         </w:rPr>
-        <w:t>limit</w:t>
+        <w:t>rms</w:t>
       </w:r>
       <w:proofErr w:type="spellEnd"/>
       <w:r>
         <w:rPr>
           <w:color w:val="FF0000"/>
         </w:rPr>
-        <w:t xml:space="preserve"> use </w:t>
+        <w:t xml:space="preserve"> do not have to be defined. Do not use abbreviations in the title or heads unless they are unavoidable.</w:t>
+      </w:r>
+    </w:p>
+    <w:p>
+      <w:pPr>
+        <w:pStyle w:val="Ttulo2"/>
+        <w:rPr>
+          <w:color w:val="FF0000"/>
+        </w:rPr>
+      </w:pPr>
+      <w:r>
+        <w:rPr>
+          <w:color w:val="FF0000"/>
+        </w:rPr>
+        <w:t>Units</w:t>
+      </w:r>
+    </w:p>
+    <w:p>
+      <w:pPr>
+        <w:pStyle w:val="bulletlist"/>
+        <w:rPr>
+          <w:color w:val="FF0000"/>
+        </w:rPr>
+      </w:pPr>
+      <w:r>
+        <w:rPr>
+          <w:color w:val="FF0000"/>
+        </w:rPr>
+        <w:t>Use either SI (MKS) or CGS as primary units. (SI units are encouraged.) English units may be used as secondary units (in parentheses). An exception would be the use of English units as identifiers in trade, such as “3.5-inch disk drive”.</w:t>
+      </w:r>
+    </w:p>
+    <w:p>
+      <w:pPr>
+        <w:pStyle w:val="bulletlist"/>
+        <w:rPr>
+          <w:color w:val="FF0000"/>
+        </w:rPr>
+      </w:pPr>
+      <w:r>
+        <w:rPr>
+          <w:color w:val="FF0000"/>
+        </w:rPr>
+        <w:t xml:space="preserve">Avoid combining SI and CGS units, such as current in amperes and </w:t>
       </w:r>
       <w:proofErr w:type="spellStart"/>
       <w:r>
         <w:rPr>
           <w:color w:val="FF0000"/>
         </w:rPr>
-        <w:t>of</w:t>
+        <w:t>magnetic</w:t>
       </w:r>
       <w:proofErr w:type="spellEnd"/>
       <w:r>
@@ -2291,13 +2709,55 @@
         <w:rPr>
           <w:color w:val="FF0000"/>
         </w:rPr>
-        <w:t>hard</w:t>
+        <w:t>field</w:t>
       </w:r>
       <w:proofErr w:type="spellEnd"/>
       <w:r>
         <w:rPr>
           <w:color w:val="FF0000"/>
         </w:rPr>
+        <w:t xml:space="preserve"> in </w:t>
+      </w:r>
+      <w:proofErr w:type="spellStart"/>
+      <w:r>
+        <w:rPr>
+          <w:color w:val="FF0000"/>
+        </w:rPr>
+        <w:t>oersteds</w:t>
+      </w:r>
+      <w:proofErr w:type="spellEnd"/>
+      <w:r>
+        <w:rPr>
+          <w:color w:val="FF0000"/>
+        </w:rPr>
+        <w:t>. This often leads to confusion because equations do not balance dimensionally. If you must use mixed units, clearly state the units for each quantity that you use in an equation.</w:t>
+      </w:r>
+    </w:p>
+    <w:p>
+      <w:pPr>
+        <w:pStyle w:val="bulletlist"/>
+        <w:rPr>
+          <w:color w:val="FF0000"/>
+        </w:rPr>
+      </w:pPr>
+      <w:r>
+        <w:rPr>
+          <w:color w:val="FF0000"/>
+        </w:rPr>
+        <w:t xml:space="preserve">Do </w:t>
+      </w:r>
+      <w:proofErr w:type="spellStart"/>
+      <w:r>
+        <w:rPr>
+          <w:color w:val="FF0000"/>
+        </w:rPr>
+        <w:t>not</w:t>
+      </w:r>
+      <w:proofErr w:type="spellEnd"/>
+      <w:r>
+        <w:rPr>
+          <w:color w:val="FF0000"/>
+        </w:rPr>
         <w:t xml:space="preserve"> </w:t>
       </w:r>
       <w:proofErr w:type="spellStart"/>
@@ -2305,182 +2765,14 @@
         <w:rPr>
           <w:color w:val="FF0000"/>
         </w:rPr>
-        <w:t>returns</w:t>
+        <w:t>mix</w:t>
       </w:r>
       <w:proofErr w:type="spellEnd"/>
       <w:r>
         <w:rPr>
           <w:color w:val="FF0000"/>
         </w:rPr>
-        <w:t xml:space="preserve"> to only one return at the end of a paragraph. Do not add any kind of pagination anywhere in the paper. Do not number text heads-the template will do that for you.</w:t>
-      </w:r>
-    </w:p>
-    <w:p>
-      <w:pPr>
-        <w:pStyle w:val="Ttulo2"/>
-        <w:rPr>
-          <w:color w:val="FF0000"/>
-        </w:rPr>
-      </w:pPr>
-      <w:r>
-        <w:rPr>
-          <w:color w:val="FF0000"/>
-        </w:rPr>
-        <w:t>Abbreviations and Acronyms</w:t>
-      </w:r>
-    </w:p>
-    <w:p>
-      <w:pPr>
-        <w:pStyle w:val="Textoindependiente"/>
-        <w:rPr>
-          <w:color w:val="FF0000"/>
-        </w:rPr>
-      </w:pPr>
-      <w:r>
-        <w:rPr>
-          <w:color w:val="FF0000"/>
-        </w:rPr>
-        <w:t xml:space="preserve">Define abbreviations and acronyms the first time they are used in the text, even after they have been defined in the abstract. Abbreviations such as IEEE, SI, MKS, CGS, </w:t>
-      </w:r>
-      <w:proofErr w:type="spellStart"/>
-      <w:r>
-        <w:rPr>
-          <w:color w:val="FF0000"/>
-        </w:rPr>
-        <w:t>sc</w:t>
-      </w:r>
-      <w:proofErr w:type="spellEnd"/>
-      <w:r>
-        <w:rPr>
-          <w:color w:val="FF0000"/>
-        </w:rPr>
-        <w:t xml:space="preserve">, </w:t>
-      </w:r>
-      <w:proofErr w:type="spellStart"/>
-      <w:r>
-        <w:rPr>
-          <w:color w:val="FF0000"/>
-        </w:rPr>
-        <w:t>dc</w:t>
-      </w:r>
-      <w:proofErr w:type="spellEnd"/>
-      <w:r>
-        <w:rPr>
-          <w:color w:val="FF0000"/>
-        </w:rPr>
-        <w:t xml:space="preserve">, and </w:t>
-      </w:r>
-      <w:proofErr w:type="spellStart"/>
-      <w:r>
-        <w:rPr>
-          <w:color w:val="FF0000"/>
-        </w:rPr>
-        <w:t>rms</w:t>
-      </w:r>
-      <w:proofErr w:type="spellEnd"/>
-      <w:r>
-        <w:rPr>
-          <w:color w:val="FF0000"/>
-        </w:rPr>
-        <w:t xml:space="preserve"> do not have to be defined. Do not use abbreviations in the title or heads unless they are unavoidable.</w:t>
-      </w:r>
-    </w:p>
-    <w:p>
-      <w:pPr>
-        <w:pStyle w:val="Ttulo2"/>
-        <w:rPr>
-          <w:color w:val="FF0000"/>
-        </w:rPr>
-      </w:pPr>
-      <w:r>
-        <w:rPr>
-          <w:color w:val="FF0000"/>
-        </w:rPr>
-        <w:t>Units</w:t>
-      </w:r>
-    </w:p>
-    <w:p>
-      <w:pPr>
-        <w:pStyle w:val="bulletlist"/>
-        <w:rPr>
-          <w:color w:val="FF0000"/>
-        </w:rPr>
-      </w:pPr>
-      <w:r>
-        <w:rPr>
-          <w:color w:val="FF0000"/>
-        </w:rPr>
-        <w:t>Use either SI (MKS) or CGS as primary units. (SI units are encouraged.) English units may be used as secondary units (in parentheses). An exception would be the use of English units as identifiers in trade, such as “3.5-inch disk drive”.</w:t>
-      </w:r>
-    </w:p>
-    <w:p>
-      <w:pPr>
-        <w:pStyle w:val="bulletlist"/>
-        <w:rPr>
-          <w:color w:val="FF0000"/>
-        </w:rPr>
-      </w:pPr>
-      <w:r>
-        <w:rPr>
-          <w:color w:val="FF0000"/>
-        </w:rPr>
-        <w:t xml:space="preserve">Avoid combining SI and CGS units, such as current in amperes and </w:t>
-      </w:r>
-      <w:proofErr w:type="spellStart"/>
-      <w:r>
-        <w:rPr>
-          <w:color w:val="FF0000"/>
-        </w:rPr>
-        <w:t>magnetic</w:t>
-      </w:r>
-      <w:proofErr w:type="spellEnd"/>
-      <w:r>
-        <w:rPr>
-          <w:color w:val="FF0000"/>
-        </w:rPr>
-        <w:t xml:space="preserve"> </w:t>
-      </w:r>
-      <w:proofErr w:type="spellStart"/>
-      <w:r>
-        <w:rPr>
-          <w:color w:val="FF0000"/>
-        </w:rPr>
-        <w:t>field</w:t>
-      </w:r>
-      <w:proofErr w:type="spellEnd"/>
-      <w:r>
-        <w:rPr>
-          <w:color w:val="FF0000"/>
-        </w:rPr>
-        <w:t xml:space="preserve"> in </w:t>
-      </w:r>
-      <w:proofErr w:type="spellStart"/>
-      <w:r>
-        <w:rPr>
-          <w:color w:val="FF0000"/>
-        </w:rPr>
-        <w:t>oersteds</w:t>
-      </w:r>
-      <w:proofErr w:type="spellEnd"/>
-      <w:r>
-        <w:rPr>
-          <w:color w:val="FF0000"/>
-        </w:rPr>
-        <w:t>. This often leads to confusion because equations do not balance dimensionally. If you must use mixed units, clearly state the units for each quantity that you use in an equation.</w:t>
-      </w:r>
-    </w:p>
-    <w:p>
-      <w:pPr>
-        <w:pStyle w:val="bulletlist"/>
-        <w:rPr>
-          <w:color w:val="FF0000"/>
-        </w:rPr>
-      </w:pPr>
-      <w:r>
-        <w:rPr>
-          <w:color w:val="FF0000"/>
-        </w:rPr>
-        <w:t xml:space="preserve">Do not mix complete </w:t>
+        <w:t xml:space="preserve"> complete </w:t>
       </w:r>
       <w:proofErr w:type="spellStart"/>
       <w:r>
@@ -2798,7 +3090,13 @@
         <w:rPr>
           <w:color w:val="FF0000"/>
         </w:rPr>
-        <w:t>. Italicize Roman symbols for quantities and variables, but not Greek symbols. Use a long dash rather than a hyphen for a minus sign. Punctuate equations with commas or periods when they are part of a sentence, as in</w:t>
+        <w:t xml:space="preserve">. Italicize Roman symbols for quantities and </w:t>
+      </w:r>
+      <w:r>
+        <w:rPr>
+          <w:color w:val="FF0000"/>
+        </w:rPr>
+        <w:t>variables, but not Greek symbols. Use a long dash rather than a hyphen for a minus sign. Punctuate equations with commas or periods when they are part of a sentence, as in</w:t>
       </w:r>
       <w:r>
         <w:rPr>
@@ -2959,11 +3257,75 @@
           <w:color w:val="FF0000"/>
         </w:rPr>
       </w:pPr>
-      <w:r>
-        <w:rPr>
-          <w:color w:val="FF0000"/>
-        </w:rPr>
-        <w:t xml:space="preserve">The subscript for the permeability of vacuum </w:t>
+      <w:proofErr w:type="spellStart"/>
+      <w:r>
+        <w:rPr>
+          <w:color w:val="FF0000"/>
+        </w:rPr>
+        <w:t>The</w:t>
+      </w:r>
+      <w:proofErr w:type="spellEnd"/>
+      <w:r>
+        <w:rPr>
+          <w:color w:val="FF0000"/>
+        </w:rPr>
+        <w:t xml:space="preserve"> </w:t>
+      </w:r>
+      <w:proofErr w:type="spellStart"/>
+      <w:r>
+        <w:rPr>
+          <w:color w:val="FF0000"/>
+        </w:rPr>
+        <w:t>subscript</w:t>
+      </w:r>
+      <w:proofErr w:type="spellEnd"/>
+      <w:r>
+        <w:rPr>
+          <w:color w:val="FF0000"/>
+        </w:rPr>
+        <w:t xml:space="preserve"> </w:t>
+      </w:r>
+      <w:proofErr w:type="spellStart"/>
+      <w:r>
+        <w:rPr>
+          <w:color w:val="FF0000"/>
+        </w:rPr>
+        <w:t>for</w:t>
+      </w:r>
+      <w:proofErr w:type="spellEnd"/>
+      <w:r>
+        <w:rPr>
+          <w:color w:val="FF0000"/>
+        </w:rPr>
+        <w:t xml:space="preserve"> </w:t>
+      </w:r>
+      <w:proofErr w:type="spellStart"/>
+      <w:r>
+        <w:rPr>
+          <w:color w:val="FF0000"/>
+        </w:rPr>
+        <w:t>the</w:t>
+      </w:r>
+      <w:proofErr w:type="spellEnd"/>
+      <w:r>
+        <w:rPr>
+          <w:color w:val="FF0000"/>
+        </w:rPr>
+        <w:t xml:space="preserve"> </w:t>
+      </w:r>
+      <w:proofErr w:type="spellStart"/>
+      <w:r>
+        <w:rPr>
+          <w:color w:val="FF0000"/>
+        </w:rPr>
+        <w:t>permeability</w:t>
+      </w:r>
+      <w:proofErr w:type="spellEnd"/>
+      <w:r>
+        <w:rPr>
+          <w:color w:val="FF0000"/>
+        </w:rPr>
+        <w:t xml:space="preserve"> of vacuum </w:t>
       </w:r>
       <w:r>
         <w:rPr>
@@ -3166,7 +3528,14 @@
         <w:rPr>
           <w:color w:val="FF0000"/>
         </w:rPr>
-        <w:t>After the text edit has been completed, the paper is ready for the template. Duplicate the template file by using the Save As command, and use the naming convention prescribed by your conference for the name of your paper. In this newly created file, highlight all of the contents and import your prepared text file. You are now ready to style your paper; use the scroll down window on the left of the MS Word Formatting toolbar.</w:t>
+        <w:t xml:space="preserve">After the text edit has been completed, the paper is ready for the template. Duplicate the template file by using the Save As command, and use the naming convention prescribed by your conference for the name of your paper. In this newly created file, highlight all of the contents and import your prepared text file. You are now ready to style your paper; use </w:t>
+      </w:r>
+      <w:r>
+        <w:rPr>
+          <w:color w:val="FF0000"/>
+        </w:rPr>
+        <w:lastRenderedPageBreak/>
+        <w:t>the scroll down window on the left of the MS Word Formatting toolbar.</w:t>
       </w:r>
     </w:p>
     <w:p>
@@ -3296,7 +3665,6 @@
         <w:rPr>
           <w:color w:val="FF0000"/>
         </w:rPr>
-        <w:lastRenderedPageBreak/>
         <w:t xml:space="preserve">For papers with more than six authors: </w:t>
       </w:r>
       <w:r>
@@ -3873,13 +4241,7 @@
         <w:rPr>
           <w:color w:val="FF0000"/>
         </w:rPr>
-        <w:t xml:space="preserve">Figure Labels: Use 8 point Times New Roman for Figure labels. Use words rather than symbols or abbreviations when writing Figure axis labels to avoid confusing the reader. As an example, write the quantity “Magnetization”, or “Magnetization, M”, not just “M”. If including units in the label, present them within parentheses. Do not label axes only </w:t>
-      </w:r>
-      <w:r>
-        <w:rPr>
-          <w:color w:val="FF0000"/>
-        </w:rPr>
-        <w:t>with units. In the example, write “Magnetization (A/m)” or “Magnetization {A[m(1)]}”, not just “A/m”. Do not label axes</w:t>
+        <w:t>Figure Labels: Use 8 point Times New Roman for Figure labels. Use words rather than symbols or abbreviations when writing Figure axis labels to avoid confusing the reader. As an example, write the quantity “Magnetization”, or “Magnetization, M”, not just “M”. If including units in the label, present them within parentheses. Do not label axes only with units. In the example, write “Magnetization (A/m)” or “Magnetization {A[m(1)]}”, not just “A/m”. Do not label axes</w:t>
       </w:r>
       <w:r>
         <w:rPr>
@@ -4413,7 +4775,34 @@
           <w:szCs w:val="20"/>
           <w:lang w:val="x-none" w:eastAsia="x-none"/>
         </w:rPr>
-        <w:t xml:space="preserve">IEEE conference templates contain guidance text for composing and formatting conference papers. Please ensure that all template text is removed from your conference paper prior to submission to the conference. Failure to remove template text from your paper </w:t>
+        <w:t xml:space="preserve">IEEE conference templates contain guidance text for composing and formatting conference papers. Please ensure that all template text is removed from your </w:t>
+      </w:r>
+      <w:r>
+        <w:rPr>
+          <w:rFonts w:eastAsia="SimSun"/>
+          <w:b/>
+          <w:noProof w:val="0"/>
+          <w:color w:val="FF0000"/>
+          <w:spacing w:val="-1"/>
+          <w:sz w:val="20"/>
+          <w:szCs w:val="20"/>
+          <w:lang w:val="x-none" w:eastAsia="x-none"/>
+        </w:rPr>
+        <w:lastRenderedPageBreak/>
+        <w:t xml:space="preserve">conference paper prior to submission to the conference. Failure to remove template text from </w:t>
+      </w:r>
+      <w:r>
+        <w:rPr>
+          <w:rFonts w:eastAsia="SimSun"/>
+          <w:b/>
+          <w:noProof w:val="0"/>
+          <w:color w:val="FF0000"/>
+          <w:spacing w:val="-1"/>
+          <w:sz w:val="20"/>
+          <w:szCs w:val="20"/>
+          <w:lang w:val="x-none" w:eastAsia="x-none"/>
+        </w:rPr>
+        <w:t xml:space="preserve">your paper </w:t>
       </w:r>
       <w:r>
         <w:rPr>
@@ -4453,7 +4842,6 @@
           <w:noProof/>
           <w:color w:val="FF0000"/>
         </w:rPr>
-        <w:lastRenderedPageBreak/>
         <w:drawing>
           <wp:anchor distT="0" distB="0" distL="114300" distR="114300" simplePos="0" relativeHeight="251657728" behindDoc="1" locked="0" layoutInCell="1" allowOverlap="1" wp14:anchorId="6ACC315C" wp14:editId="368E8DDC">
             <wp:simplePos x="0" y="0"/>
@@ -4939,6 +5327,92 @@
     </w:lvl>
   </w:abstractNum>
   <w:abstractNum w:abstractNumId="11" w15:restartNumberingAfterBreak="0">
+    <w:nsid w:val="035A4138"/>
+    <w:multiLevelType w:val="hybridMultilevel"/>
+    <w:tmpl w:val="7B224B34"/>
+    <w:lvl w:ilvl="0" w:tplc="2C0A0015">
+      <w:start w:val="1"/>
+      <w:numFmt w:val="upperLetter"/>
+      <w:lvlText w:val="%1."/>
+      <w:lvlJc w:val="start"/>
+      <w:pPr>
+        <w:ind w:start="36pt" w:hanging="18pt"/>
+      </w:pPr>
+    </w:lvl>
+    <w:lvl w:ilvl="1" w:tplc="2C0A0019" w:tentative="1">
+      <w:start w:val="1"/>
+      <w:numFmt w:val="lowerLetter"/>
+      <w:lvlText w:val="%2."/>
+      <w:lvlJc w:val="start"/>
+      <w:pPr>
+        <w:ind w:start="72pt" w:hanging="18pt"/>
+      </w:pPr>
+    </w:lvl>
+    <w:lvl w:ilvl="2" w:tplc="2C0A001B" w:tentative="1">
+      <w:start w:val="1"/>
+      <w:numFmt w:val="lowerRoman"/>
+      <w:lvlText w:val="%3."/>
+      <w:lvlJc w:val="end"/>
+      <w:pPr>
+        <w:ind w:start="108pt" w:hanging="9pt"/>
+      </w:pPr>
+    </w:lvl>
+    <w:lvl w:ilvl="3" w:tplc="2C0A000F" w:tentative="1">
+      <w:start w:val="1"/>
+      <w:numFmt w:val="decimal"/>
+      <w:lvlText w:val="%4."/>
+      <w:lvlJc w:val="start"/>
+      <w:pPr>
+        <w:ind w:start="144pt" w:hanging="18pt"/>
+      </w:pPr>
+    </w:lvl>
+    <w:lvl w:ilvl="4" w:tplc="2C0A0019" w:tentative="1">
+      <w:start w:val="1"/>
+      <w:numFmt w:val="lowerLetter"/>
+      <w:lvlText w:val="%5."/>
+      <w:lvlJc w:val="start"/>
+      <w:pPr>
+        <w:ind w:start="180pt" w:hanging="18pt"/>
+      </w:pPr>
+    </w:lvl>
+    <w:lvl w:ilvl="5" w:tplc="2C0A001B" w:tentative="1">
+      <w:start w:val="1"/>
+      <w:numFmt w:val="lowerRoman"/>
+      <w:lvlText w:val="%6."/>
+      <w:lvlJc w:val="end"/>
+      <w:pPr>
+        <w:ind w:start="216pt" w:hanging="9pt"/>
+      </w:pPr>
+    </w:lvl>
+    <w:lvl w:ilvl="6" w:tplc="2C0A000F" w:tentative="1">
+      <w:start w:val="1"/>
+      <w:numFmt w:val="decimal"/>
+      <w:lvlText w:val="%7."/>
+      <w:lvlJc w:val="start"/>
+      <w:pPr>
+        <w:ind w:start="252pt" w:hanging="18pt"/>
+      </w:pPr>
+    </w:lvl>
+    <w:lvl w:ilvl="7" w:tplc="2C0A0019" w:tentative="1">
+      <w:start w:val="1"/>
+      <w:numFmt w:val="lowerLetter"/>
+      <w:lvlText w:val="%8."/>
+      <w:lvlJc w:val="start"/>
+      <w:pPr>
+        <w:ind w:start="288pt" w:hanging="18pt"/>
+      </w:pPr>
+    </w:lvl>
+    <w:lvl w:ilvl="8" w:tplc="2C0A001B" w:tentative="1">
+      <w:start w:val="1"/>
+      <w:numFmt w:val="lowerRoman"/>
+      <w:lvlText w:val="%9."/>
+      <w:lvlJc w:val="end"/>
+      <w:pPr>
+        <w:ind w:start="324pt" w:hanging="9pt"/>
+      </w:pPr>
+    </w:lvl>
+  </w:abstractNum>
+  <w:abstractNum w:abstractNumId="12" w15:restartNumberingAfterBreak="0">
     <w:nsid w:val="1E177E97"/>
     <w:multiLevelType w:val="hybridMultilevel"/>
     <w:tmpl w:val="A6463BCE"/>
@@ -5024,7 +5498,7 @@
       </w:pPr>
     </w:lvl>
   </w:abstractNum>
-  <w:abstractNum w:abstractNumId="12" w15:restartNumberingAfterBreak="0">
+  <w:abstractNum w:abstractNumId="13" w15:restartNumberingAfterBreak="0">
     <w:nsid w:val="20AF0333"/>
     <w:multiLevelType w:val="hybridMultilevel"/>
     <w:tmpl w:val="CB0E7F4E"/>
@@ -5166,7 +5640,7 @@
       </w:rPr>
     </w:lvl>
   </w:abstractNum>
-  <w:abstractNum w:abstractNumId="13" w15:restartNumberingAfterBreak="0">
+  <w:abstractNum w:abstractNumId="14" w15:restartNumberingAfterBreak="0">
     <w:nsid w:val="26FE1FCF"/>
     <w:multiLevelType w:val="hybridMultilevel"/>
     <w:tmpl w:val="33826962"/>
@@ -5327,7 +5801,7 @@
       </w:rPr>
     </w:lvl>
   </w:abstractNum>
-  <w:abstractNum w:abstractNumId="14" w15:restartNumberingAfterBreak="0">
+  <w:abstractNum w:abstractNumId="15" w15:restartNumberingAfterBreak="0">
     <w:nsid w:val="285E51C7"/>
     <w:multiLevelType w:val="hybridMultilevel"/>
     <w:tmpl w:val="7494D206"/>
@@ -5439,7 +5913,7 @@
       </w:rPr>
     </w:lvl>
   </w:abstractNum>
-  <w:abstractNum w:abstractNumId="15" w15:restartNumberingAfterBreak="0">
+  <w:abstractNum w:abstractNumId="16" w15:restartNumberingAfterBreak="0">
     <w:nsid w:val="37660336"/>
     <w:multiLevelType w:val="hybridMultilevel"/>
     <w:tmpl w:val="754EAC84"/>
@@ -5580,7 +6054,7 @@
       </w:rPr>
     </w:lvl>
   </w:abstractNum>
-  <w:abstractNum w:abstractNumId="16" w15:restartNumberingAfterBreak="0">
+  <w:abstractNum w:abstractNumId="17" w15:restartNumberingAfterBreak="0">
     <w:nsid w:val="39E54FC6"/>
     <w:multiLevelType w:val="singleLevel"/>
     <w:tmpl w:val="5B7288D4"/>
@@ -5600,7 +6074,7 @@
       </w:rPr>
     </w:lvl>
   </w:abstractNum>
-  <w:abstractNum w:abstractNumId="17" w15:restartNumberingAfterBreak="0">
+  <w:abstractNum w:abstractNumId="18" w15:restartNumberingAfterBreak="0">
     <w:nsid w:val="4189603E"/>
     <w:multiLevelType w:val="multilevel"/>
     <w:tmpl w:val="0AB06E12"/>
@@ -5807,7 +6281,7 @@
       </w:rPr>
     </w:lvl>
   </w:abstractNum>
-  <w:abstractNum w:abstractNumId="18" w15:restartNumberingAfterBreak="0">
+  <w:abstractNum w:abstractNumId="19" w15:restartNumberingAfterBreak="0">
     <w:nsid w:val="493C3F76"/>
     <w:multiLevelType w:val="hybridMultilevel"/>
     <w:tmpl w:val="9A9E418C"/>
@@ -5918,7 +6392,7 @@
       </w:pPr>
     </w:lvl>
   </w:abstractNum>
-  <w:abstractNum w:abstractNumId="19" w15:restartNumberingAfterBreak="0">
+  <w:abstractNum w:abstractNumId="20" w15:restartNumberingAfterBreak="0">
     <w:nsid w:val="50367EEB"/>
     <w:multiLevelType w:val="hybridMultilevel"/>
     <w:tmpl w:val="5E5676D4"/>
@@ -6030,7 +6504,7 @@
       </w:rPr>
     </w:lvl>
   </w:abstractNum>
-  <w:abstractNum w:abstractNumId="20" w15:restartNumberingAfterBreak="0">
+  <w:abstractNum w:abstractNumId="21" w15:restartNumberingAfterBreak="0">
     <w:nsid w:val="52CA544A"/>
     <w:multiLevelType w:val="singleLevel"/>
     <w:tmpl w:val="AED6D67E"/>
@@ -6057,7 +6531,7 @@
       </w:rPr>
     </w:lvl>
   </w:abstractNum>
-  <w:abstractNum w:abstractNumId="21" w15:restartNumberingAfterBreak="0">
+  <w:abstractNum w:abstractNumId="22" w15:restartNumberingAfterBreak="0">
     <w:nsid w:val="6C402C58"/>
     <w:multiLevelType w:val="hybridMultilevel"/>
     <w:tmpl w:val="9A1CA078"/>
@@ -6202,7 +6676,7 @@
       </w:rPr>
     </w:lvl>
   </w:abstractNum>
-  <w:abstractNum w:abstractNumId="22" w15:restartNumberingAfterBreak="0">
+  <w:abstractNum w:abstractNumId="23" w15:restartNumberingAfterBreak="0">
     <w:nsid w:val="6CD32DA8"/>
     <w:multiLevelType w:val="singleLevel"/>
     <w:tmpl w:val="166470C2"/>
@@ -6229,40 +6703,40 @@
     </w:lvl>
   </w:abstractNum>
   <w:num w:numId="1">
-    <w:abstractNumId w:val="15"/>
+    <w:abstractNumId w:val="16"/>
   </w:num>
   <w:num w:numId="2">
+    <w:abstractNumId w:val="22"/>
+  </w:num>
+  <w:num w:numId="3">
+    <w:abstractNumId w:val="14"/>
+  </w:num>
+  <w:num w:numId="4">
+    <w:abstractNumId w:val="18"/>
+  </w:num>
+  <w:num w:numId="5">
+    <w:abstractNumId w:val="18"/>
+  </w:num>
+  <w:num w:numId="6">
+    <w:abstractNumId w:val="18"/>
+  </w:num>
+  <w:num w:numId="7">
+    <w:abstractNumId w:val="18"/>
+  </w:num>
+  <w:num w:numId="8">
     <w:abstractNumId w:val="21"/>
   </w:num>
-  <w:num w:numId="3">
+  <w:num w:numId="9">
+    <w:abstractNumId w:val="23"/>
+  </w:num>
+  <w:num w:numId="10">
+    <w:abstractNumId w:val="17"/>
+  </w:num>
+  <w:num w:numId="11">
     <w:abstractNumId w:val="13"/>
   </w:num>
-  <w:num w:numId="4">
-    <w:abstractNumId w:val="17"/>
-  </w:num>
-  <w:num w:numId="5">
-    <w:abstractNumId w:val="17"/>
-  </w:num>
-  <w:num w:numId="6">
-    <w:abstractNumId w:val="17"/>
-  </w:num>
-  <w:num w:numId="7">
-    <w:abstractNumId w:val="17"/>
-  </w:num>
-  <w:num w:numId="8">
-    <w:abstractNumId w:val="20"/>
-  </w:num>
-  <w:num w:numId="9">
-    <w:abstractNumId w:val="22"/>
-  </w:num>
-  <w:num w:numId="10">
-    <w:abstractNumId w:val="16"/>
-  </w:num>
-  <w:num w:numId="11">
+  <w:num w:numId="12">
     <w:abstractNumId w:val="12"/>
-  </w:num>
-  <w:num w:numId="12">
-    <w:abstractNumId w:val="11"/>
   </w:num>
   <w:num w:numId="13">
     <w:abstractNumId w:val="0"/>
@@ -6298,13 +6772,16 @@
     <w:abstractNumId w:val="1"/>
   </w:num>
   <w:num w:numId="24">
-    <w:abstractNumId w:val="18"/>
+    <w:abstractNumId w:val="19"/>
   </w:num>
   <w:num w:numId="25">
-    <w:abstractNumId w:val="14"/>
+    <w:abstractNumId w:val="15"/>
   </w:num>
   <w:num w:numId="26">
-    <w:abstractNumId w:val="19"/>
+    <w:abstractNumId w:val="20"/>
+  </w:num>
+  <w:num w:numId="27">
+    <w:abstractNumId w:val="11"/>
   </w:num>
 </w:numbering>
 </file>
@@ -7070,6 +7547,17 @@
       <w:shd w:val="clear" w:color="auto" w:fill="E1DFDD"/>
     </w:rPr>
   </w:style>
+  <w:style w:type="paragraph" w:styleId="Prrafodelista">
+    <w:name w:val="List Paragraph"/>
+    <w:basedOn w:val="Normal"/>
+    <w:uiPriority w:val="34"/>
+    <w:qFormat/>
+    <w:rsid w:val="00407F9C"/>
+    <w:pPr>
+      <w:ind w:start="36pt"/>
+      <w:contextualSpacing/>
+    </w:pPr>
+  </w:style>
 </w:styles>
 </file>
 
@@ -7339,7 +7827,7 @@
 </file>
 
 <file path=customXml/itemProps1.xml><?xml version="1.0" encoding="utf-8"?>
-<ds:datastoreItem xmlns:ds="http://purl.oclc.org/ooxml/officeDocument/customXml" ds:itemID="{E02A48EA-C64F-4933-B03F-C7DFF177CA82}">
+<ds:datastoreItem xmlns:ds="http://purl.oclc.org/ooxml/officeDocument/customXml" ds:itemID="{709055F5-A471-4798-A551-9BA6675B94AE}">
   <ds:schemaRefs>
     <ds:schemaRef ds:uri="http://schemas.openxmlformats.org/officeDocument/2006/bibliography"/>
   </ds:schemaRefs>

</xml_diff>